<commit_message>
[ADD] Q.2 of 12th homework added.
</commit_message>
<xml_diff>
--- a/Machine Learning/homeworks/ML1403_HW12_RL_4033904504.docx
+++ b/Machine Learning/homeworks/ML1403_HW12_RL_4033904504.docx
@@ -286,9 +286,14 @@
     </w:p>
     <w:p>
       <w:pPr>
-        <w:bidi/>
-        <w:rPr>
-          <w:rFonts w:ascii="Hepta Slab" w:hAnsi="Hepta Slab" w:cs="B Lotus"/>
+        <w:shd w:val="clear" w:color="auto" w:fill="006699"/>
+        <w:bidi/>
+        <w:jc w:val="center"/>
+        <w:rPr>
+          <w:rFonts w:ascii="Hepta Slab" w:hAnsi="Hepta Slab" w:cs="B Lotus"/>
+          <w:b/>
+          <w:bCs/>
+          <w:color w:val="FFFFFF" w:themeColor="background1"/>
           <w:sz w:val="40"/>
           <w:szCs w:val="40"/>
           <w:rtl/>
@@ -298,6 +303,9 @@
       <w:r>
         <w:rPr>
           <w:rFonts w:ascii="Hepta Slab" w:hAnsi="Hepta Slab" w:cs="B Lotus" w:hint="cs"/>
+          <w:b/>
+          <w:bCs/>
+          <w:color w:val="FFFFFF" w:themeColor="background1"/>
           <w:sz w:val="40"/>
           <w:szCs w:val="40"/>
           <w:rtl/>
@@ -404,21 +412,26 @@
     </w:p>
     <w:p>
       <w:pPr>
-        <w:bidi/>
-        <w:jc w:val="both"/>
-        <w:rPr>
-          <w:rFonts w:ascii="Hepta Slab" w:hAnsi="Hepta Slab" w:cs="B Lotus"/>
-          <w:sz w:val="32"/>
-          <w:szCs w:val="32"/>
-          <w:rtl/>
-          <w:lang w:bidi="fa-IR"/>
-        </w:rPr>
-      </w:pPr>
-      <w:r>
-        <w:rPr>
-          <w:rFonts w:ascii="Hepta Slab" w:hAnsi="Hepta Slab" w:cs="B Lotus" w:hint="cs"/>
-          <w:sz w:val="32"/>
-          <w:szCs w:val="32"/>
+        <w:pStyle w:val="ListParagraph"/>
+        <w:numPr>
+          <w:ilvl w:val="0"/>
+          <w:numId w:val="1"/>
+        </w:numPr>
+        <w:bidi/>
+        <w:jc w:val="both"/>
+        <w:rPr>
+          <w:rFonts w:ascii="Hepta Slab" w:hAnsi="Hepta Slab" w:cs="B Lotus"/>
+          <w:sz w:val="36"/>
+          <w:szCs w:val="36"/>
+          <w:rtl/>
+          <w:lang w:bidi="fa-IR"/>
+        </w:rPr>
+      </w:pPr>
+      <w:r>
+        <w:rPr>
+          <w:rFonts w:ascii="Hepta Slab" w:hAnsi="Hepta Slab" w:cs="B Lotus" w:hint="cs"/>
+          <w:sz w:val="36"/>
+          <w:szCs w:val="36"/>
           <w:rtl/>
           <w:lang w:bidi="fa-IR"/>
         </w:rPr>
@@ -427,8 +440,8 @@
       <w:r>
         <w:rPr>
           <w:rFonts w:ascii="Hepta Slab" w:hAnsi="Hepta Slab" w:cs="B Lotus"/>
-          <w:sz w:val="32"/>
-          <w:szCs w:val="32"/>
+          <w:sz w:val="36"/>
+          <w:szCs w:val="36"/>
           <w:lang w:bidi="fa-IR"/>
         </w:rPr>
         <w:t>model-based RL</w:t>
@@ -436,8 +449,8 @@
       <w:r>
         <w:rPr>
           <w:rFonts w:ascii="Hepta Slab" w:hAnsi="Hepta Slab" w:cs="B Lotus" w:hint="cs"/>
-          <w:sz w:val="32"/>
-          <w:szCs w:val="32"/>
+          <w:sz w:val="36"/>
+          <w:szCs w:val="36"/>
           <w:rtl/>
           <w:lang w:bidi="fa-IR"/>
         </w:rPr>
@@ -673,21 +686,53 @@
           <w:lang w:bidi="fa-IR"/>
         </w:rPr>
       </w:pPr>
-      <w:r>
-        <w:rPr>
-          <w:rFonts w:ascii="Hepta Slab" w:hAnsi="Hepta Slab" w:cs="B Lotus" w:hint="cs"/>
-          <w:sz w:val="32"/>
-          <w:szCs w:val="32"/>
-          <w:rtl/>
-          <w:lang w:bidi="fa-IR"/>
-        </w:rPr>
+    </w:p>
+    <w:p>
+      <w:pPr>
+        <w:bidi/>
+        <w:jc w:val="both"/>
+        <w:rPr>
+          <w:rFonts w:ascii="Hepta Slab" w:hAnsi="Hepta Slab" w:cs="B Lotus"/>
+          <w:sz w:val="32"/>
+          <w:szCs w:val="32"/>
+          <w:rtl/>
+          <w:lang w:bidi="fa-IR"/>
+        </w:rPr>
+      </w:pPr>
+    </w:p>
+    <w:p>
+      <w:pPr>
+        <w:pStyle w:val="ListParagraph"/>
+        <w:numPr>
+          <w:ilvl w:val="0"/>
+          <w:numId w:val="1"/>
+        </w:numPr>
+        <w:bidi/>
+        <w:jc w:val="both"/>
+        <w:rPr>
+          <w:rFonts w:ascii="Hepta Slab" w:hAnsi="Hepta Slab" w:cs="B Lotus"/>
+          <w:sz w:val="36"/>
+          <w:szCs w:val="36"/>
+          <w:rtl/>
+          <w:lang w:bidi="fa-IR"/>
+        </w:rPr>
+      </w:pPr>
+      <w:r>
+        <w:rPr>
+          <w:rFonts w:ascii="Hepta Slab" w:hAnsi="Hepta Slab" w:cs="B Lotus" w:hint="cs"/>
+          <w:sz w:val="36"/>
+          <w:szCs w:val="36"/>
+          <w:rtl/>
+          <w:lang w:bidi="fa-IR"/>
+        </w:rPr>
+        <w:lastRenderedPageBreak/>
         <w:t xml:space="preserve">رویکرد محاسبه تابع </w:t>
       </w:r>
       <w:r>
         <w:rPr>
           <w:rFonts w:ascii="Hepta Slab" w:hAnsi="Hepta Slab" w:cs="B Lotus"/>
-          <w:sz w:val="32"/>
-          <w:szCs w:val="32"/>
+          <w:sz w:val="36"/>
+          <w:szCs w:val="36"/>
           <w:lang w:bidi="fa-IR"/>
         </w:rPr>
         <w:t>value</w:t>
@@ -695,8 +740,8 @@
       <w:r>
         <w:rPr>
           <w:rFonts w:ascii="Hepta Slab" w:hAnsi="Hepta Slab" w:cs="B Lotus" w:hint="cs"/>
-          <w:sz w:val="32"/>
-          <w:szCs w:val="32"/>
+          <w:sz w:val="36"/>
+          <w:szCs w:val="36"/>
           <w:rtl/>
           <w:lang w:bidi="fa-IR"/>
         </w:rPr>
@@ -799,28 +844,515 @@
           <w:rtl/>
           <w:lang w:bidi="fa-IR"/>
         </w:rPr>
-        <w:t xml:space="preserve"> خاص تخمین </w:t>
-      </w:r>
-      <w:r>
-        <w:rPr>
-          <w:rFonts w:ascii="Hepta Slab" w:hAnsi="Hepta Slab" w:cs="B Lotus" w:hint="cs"/>
-          <w:sz w:val="32"/>
-          <w:szCs w:val="32"/>
+        <w:t xml:space="preserve"> خاص تخمین میزند. </w:t>
+      </w:r>
+      <w:r>
+        <w:rPr>
+          <w:rFonts w:ascii="Hepta Slab" w:hAnsi="Hepta Slab" w:cs="B Lotus" w:hint="cs"/>
+          <w:sz w:val="32"/>
+          <w:szCs w:val="32"/>
+          <w:rtl/>
+          <w:lang w:bidi="fa-IR"/>
+        </w:rPr>
+        <w:t xml:space="preserve">مقدار این تابع بیشینه پاداش جمع شده ممکن را که یک </w:t>
+      </w:r>
+      <w:r>
+        <w:rPr>
+          <w:rFonts w:ascii="Hepta Slab" w:hAnsi="Hepta Slab" w:cs="B Lotus"/>
+          <w:sz w:val="32"/>
+          <w:szCs w:val="32"/>
+          <w:lang w:bidi="fa-IR"/>
+        </w:rPr>
+        <w:t>agent</w:t>
+      </w:r>
+      <w:r>
+        <w:rPr>
+          <w:rFonts w:ascii="Hepta Slab" w:hAnsi="Hepta Slab" w:cs="B Lotus" w:hint="cs"/>
+          <w:sz w:val="32"/>
+          <w:szCs w:val="32"/>
+          <w:rtl/>
+          <w:lang w:bidi="fa-IR"/>
+        </w:rPr>
+        <w:t xml:space="preserve"> میتواند بدست بیاورد از هر حالت تخمین میزند. البته با فرض اینکه مدل دارد از سیاست </w:t>
+      </w:r>
+      <w:r>
+        <w:rPr>
+          <w:rFonts w:ascii="Hepta Slab" w:hAnsi="Hepta Slab" w:cs="B Lotus"/>
+          <w:sz w:val="32"/>
+          <w:szCs w:val="32"/>
+          <w:lang w:bidi="fa-IR"/>
+        </w:rPr>
+        <w:t>(policy)</w:t>
+      </w:r>
+      <w:r>
+        <w:rPr>
+          <w:rFonts w:ascii="Hepta Slab" w:hAnsi="Hepta Slab" w:cs="B Lotus" w:hint="cs"/>
+          <w:sz w:val="32"/>
+          <w:szCs w:val="32"/>
+          <w:rtl/>
+          <w:lang w:bidi="fa-IR"/>
+        </w:rPr>
+        <w:t xml:space="preserve"> بهینه تبعیت میکند. </w:t>
+      </w:r>
+      <w:r>
+        <w:rPr>
+          <w:rFonts w:ascii="Hepta Slab" w:hAnsi="Hepta Slab" w:cs="B Lotus" w:hint="cs"/>
+          <w:sz w:val="32"/>
+          <w:szCs w:val="32"/>
+          <w:rtl/>
+          <w:lang w:bidi="fa-IR"/>
+        </w:rPr>
+        <w:t xml:space="preserve">الگوریتم های پویایی مثل </w:t>
+      </w:r>
+      <w:r>
+        <w:rPr>
+          <w:rFonts w:ascii="Hepta Slab" w:hAnsi="Hepta Slab" w:cs="B Lotus"/>
+          <w:sz w:val="32"/>
+          <w:szCs w:val="32"/>
+          <w:lang w:bidi="fa-IR"/>
+        </w:rPr>
+        <w:t>value iteration</w:t>
+      </w:r>
+      <w:r>
+        <w:rPr>
+          <w:rFonts w:ascii="Hepta Slab" w:hAnsi="Hepta Slab" w:cs="B Lotus" w:hint="cs"/>
+          <w:sz w:val="32"/>
+          <w:szCs w:val="32"/>
+          <w:rtl/>
+          <w:lang w:bidi="fa-IR"/>
+        </w:rPr>
+        <w:t xml:space="preserve"> و </w:t>
+      </w:r>
+      <w:r>
+        <w:rPr>
+          <w:rFonts w:ascii="Hepta Slab" w:hAnsi="Hepta Slab" w:cs="B Lotus"/>
+          <w:sz w:val="32"/>
+          <w:szCs w:val="32"/>
+          <w:lang w:bidi="fa-IR"/>
+        </w:rPr>
+        <w:t>policy iteration</w:t>
+      </w:r>
+      <w:r>
+        <w:rPr>
+          <w:rFonts w:ascii="Hepta Slab" w:hAnsi="Hepta Slab" w:cs="B Lotus" w:hint="cs"/>
+          <w:sz w:val="32"/>
+          <w:szCs w:val="32"/>
+          <w:rtl/>
+          <w:lang w:bidi="fa-IR"/>
+        </w:rPr>
+        <w:t xml:space="preserve"> در این مرحله به کار میروند. </w:t>
+      </w:r>
+    </w:p>
+    <w:p>
+      <w:pPr>
+        <w:pStyle w:val="ListParagraph"/>
+        <w:numPr>
+          <w:ilvl w:val="0"/>
+          <w:numId w:val="1"/>
+        </w:numPr>
+        <w:bidi/>
+        <w:jc w:val="both"/>
+        <w:rPr>
+          <w:rFonts w:ascii="Hepta Slab" w:hAnsi="Hepta Slab" w:cs="B Lotus"/>
+          <w:sz w:val="36"/>
+          <w:szCs w:val="36"/>
+          <w:rtl/>
+          <w:lang w:bidi="fa-IR"/>
+        </w:rPr>
+      </w:pPr>
+      <w:r>
+        <w:rPr>
+          <w:rFonts w:ascii="Hepta Slab" w:hAnsi="Hepta Slab" w:cs="B Lotus" w:hint="cs"/>
+          <w:sz w:val="36"/>
+          <w:szCs w:val="36"/>
+          <w:rtl/>
+          <w:lang w:bidi="fa-IR"/>
+        </w:rPr>
+        <w:t xml:space="preserve">رویکرد </w:t>
+      </w:r>
+      <w:r>
+        <w:rPr>
+          <w:rFonts w:ascii="Hepta Slab" w:hAnsi="Hepta Slab" w:cs="B Lotus"/>
+          <w:sz w:val="36"/>
+          <w:szCs w:val="36"/>
+          <w:lang w:bidi="fa-IR"/>
+        </w:rPr>
+        <w:t>value iteration</w:t>
+      </w:r>
+      <w:r>
+        <w:rPr>
+          <w:rFonts w:ascii="Hepta Slab" w:hAnsi="Hepta Slab" w:cs="B Lotus" w:hint="cs"/>
+          <w:sz w:val="36"/>
+          <w:szCs w:val="36"/>
+          <w:rtl/>
+          <w:lang w:bidi="fa-IR"/>
+        </w:rPr>
+        <w:t xml:space="preserve">: </w:t>
+      </w:r>
+    </w:p>
+    <w:p>
+      <w:pPr>
+        <w:bidi/>
+        <w:jc w:val="both"/>
+        <w:rPr>
+          <w:rFonts w:ascii="Hepta Slab" w:hAnsi="Hepta Slab" w:cs="B Lotus"/>
+          <w:sz w:val="32"/>
+          <w:szCs w:val="32"/>
+          <w:rtl/>
+          <w:lang w:bidi="fa-IR"/>
+        </w:rPr>
+      </w:pPr>
+      <w:r>
+        <w:rPr>
+          <w:rFonts w:ascii="Hepta Slab" w:hAnsi="Hepta Slab" w:cs="B Lotus" w:hint="cs"/>
+          <w:sz w:val="32"/>
+          <w:szCs w:val="32"/>
+          <w:rtl/>
+          <w:lang w:bidi="fa-IR"/>
+        </w:rPr>
+        <w:t xml:space="preserve">در این رویکرد ما به صورت تکرار شونده مقدار تخمینی </w:t>
+      </w:r>
+      <w:r>
+        <w:rPr>
+          <w:rFonts w:ascii="Hepta Slab" w:hAnsi="Hepta Slab" w:cs="B Lotus"/>
+          <w:sz w:val="32"/>
+          <w:szCs w:val="32"/>
+          <w:lang w:bidi="fa-IR"/>
+        </w:rPr>
+        <w:t>value function</w:t>
+      </w:r>
+      <w:r>
+        <w:rPr>
+          <w:rFonts w:ascii="Hepta Slab" w:hAnsi="Hepta Slab" w:cs="B Lotus" w:hint="cs"/>
+          <w:sz w:val="32"/>
+          <w:szCs w:val="32"/>
+          <w:rtl/>
+          <w:lang w:bidi="fa-IR"/>
+        </w:rPr>
+        <w:t xml:space="preserve"> را بهبود میدهیم تا به مقدار بهینه همگرا شود. در این رویکرد از معادله </w:t>
+      </w:r>
+      <w:r>
+        <w:rPr>
+          <w:rFonts w:ascii="Hepta Slab" w:hAnsi="Hepta Slab" w:cs="B Lotus"/>
+          <w:sz w:val="32"/>
+          <w:szCs w:val="32"/>
+          <w:lang w:bidi="fa-IR"/>
+        </w:rPr>
+        <w:t>Bellman</w:t>
+      </w:r>
+      <w:r>
+        <w:rPr>
+          <w:rFonts w:ascii="Hepta Slab" w:hAnsi="Hepta Slab" w:cs="B Lotus" w:hint="cs"/>
+          <w:sz w:val="32"/>
+          <w:szCs w:val="32"/>
+          <w:rtl/>
+          <w:lang w:bidi="fa-IR"/>
+        </w:rPr>
+        <w:t xml:space="preserve"> استفاده میشود. </w:t>
+      </w:r>
+    </w:p>
+    <w:p>
+      <w:pPr>
+        <w:pStyle w:val="ListParagraph"/>
+        <w:numPr>
+          <w:ilvl w:val="0"/>
+          <w:numId w:val="1"/>
+        </w:numPr>
+        <w:bidi/>
+        <w:jc w:val="both"/>
+        <w:rPr>
+          <w:rFonts w:ascii="Hepta Slab" w:hAnsi="Hepta Slab" w:cs="B Lotus"/>
+          <w:sz w:val="36"/>
+          <w:szCs w:val="36"/>
+          <w:rtl/>
+          <w:lang w:bidi="fa-IR"/>
+        </w:rPr>
+      </w:pPr>
+      <w:r>
+        <w:rPr>
+          <w:rFonts w:ascii="Hepta Slab" w:hAnsi="Hepta Slab" w:cs="B Lotus" w:hint="cs"/>
+          <w:sz w:val="36"/>
+          <w:szCs w:val="36"/>
+          <w:rtl/>
+          <w:lang w:bidi="fa-IR"/>
+        </w:rPr>
+        <w:t xml:space="preserve">رویکرد </w:t>
+      </w:r>
+      <w:r>
+        <w:rPr>
+          <w:rFonts w:ascii="Hepta Slab" w:hAnsi="Hepta Slab" w:cs="B Lotus"/>
+          <w:sz w:val="36"/>
+          <w:szCs w:val="36"/>
+          <w:lang w:bidi="fa-IR"/>
+        </w:rPr>
+        <w:t>policy iteration</w:t>
+      </w:r>
+      <w:r>
+        <w:rPr>
+          <w:rFonts w:ascii="Hepta Slab" w:hAnsi="Hepta Slab" w:cs="B Lotus" w:hint="cs"/>
+          <w:sz w:val="36"/>
+          <w:szCs w:val="36"/>
+          <w:rtl/>
+          <w:lang w:bidi="fa-IR"/>
+        </w:rPr>
+        <w:t>:</w:t>
+      </w:r>
+    </w:p>
+    <w:p>
+      <w:pPr>
+        <w:bidi/>
+        <w:jc w:val="both"/>
+        <w:rPr>
+          <w:rFonts w:ascii="Hepta Slab" w:hAnsi="Hepta Slab" w:cs="B Lotus"/>
+          <w:sz w:val="32"/>
+          <w:szCs w:val="32"/>
+          <w:rtl/>
+          <w:lang w:bidi="fa-IR"/>
+        </w:rPr>
+      </w:pPr>
+      <w:r>
+        <w:rPr>
+          <w:rFonts w:ascii="Hepta Slab" w:hAnsi="Hepta Slab" w:cs="B Lotus" w:hint="cs"/>
+          <w:sz w:val="32"/>
+          <w:szCs w:val="32"/>
+          <w:rtl/>
+          <w:lang w:bidi="fa-IR"/>
+        </w:rPr>
+        <w:t xml:space="preserve">در این رویکرد ما 2 مرحله داریم: 1. </w:t>
+      </w:r>
+      <w:r>
+        <w:rPr>
+          <w:rFonts w:ascii="Hepta Slab" w:hAnsi="Hepta Slab" w:cs="B Lotus"/>
+          <w:sz w:val="32"/>
+          <w:szCs w:val="32"/>
+          <w:lang w:bidi="fa-IR"/>
+        </w:rPr>
+        <w:t>Policy evaluation</w:t>
+      </w:r>
+      <w:r>
+        <w:rPr>
+          <w:rFonts w:ascii="Hepta Slab" w:hAnsi="Hepta Slab" w:cs="B Lotus" w:hint="cs"/>
+          <w:sz w:val="32"/>
+          <w:szCs w:val="32"/>
+          <w:rtl/>
+          <w:lang w:bidi="fa-IR"/>
+        </w:rPr>
+        <w:t xml:space="preserve"> که در این مرحله ما مقدار تابع </w:t>
+      </w:r>
+      <w:r>
+        <w:rPr>
+          <w:rFonts w:ascii="Hepta Slab" w:hAnsi="Hepta Slab" w:cs="B Lotus"/>
+          <w:sz w:val="32"/>
+          <w:szCs w:val="32"/>
+          <w:lang w:bidi="fa-IR"/>
+        </w:rPr>
+        <w:t>value</w:t>
+      </w:r>
+      <w:r>
+        <w:rPr>
+          <w:rFonts w:ascii="Hepta Slab" w:hAnsi="Hepta Slab" w:cs="B Lotus" w:hint="cs"/>
+          <w:sz w:val="32"/>
+          <w:szCs w:val="32"/>
+          <w:rtl/>
+          <w:lang w:bidi="fa-IR"/>
+        </w:rPr>
+        <w:t xml:space="preserve"> را برای سیاست مد نظر محاسبه میکنیم. 2. </w:t>
+      </w:r>
+      <w:r>
+        <w:rPr>
+          <w:rFonts w:ascii="Hepta Slab" w:hAnsi="Hepta Slab" w:cs="B Lotus"/>
+          <w:sz w:val="32"/>
+          <w:szCs w:val="32"/>
+          <w:lang w:bidi="fa-IR"/>
+        </w:rPr>
+        <w:t>Policy improvement</w:t>
+      </w:r>
+      <w:r>
+        <w:rPr>
+          <w:rFonts w:ascii="Hepta Slab" w:hAnsi="Hepta Slab" w:cs="B Lotus" w:hint="cs"/>
+          <w:sz w:val="32"/>
+          <w:szCs w:val="32"/>
+          <w:rtl/>
+          <w:lang w:bidi="fa-IR"/>
+        </w:rPr>
+        <w:t xml:space="preserve"> که در این مرحله بر اساس مقدار فعلی تابع </w:t>
+      </w:r>
+      <w:r>
+        <w:rPr>
+          <w:rFonts w:ascii="Hepta Slab" w:hAnsi="Hepta Slab" w:cs="B Lotus"/>
+          <w:sz w:val="32"/>
+          <w:szCs w:val="32"/>
+          <w:lang w:bidi="fa-IR"/>
+        </w:rPr>
+        <w:t>value</w:t>
+      </w:r>
+      <w:r>
+        <w:rPr>
+          <w:rFonts w:ascii="Hepta Slab" w:hAnsi="Hepta Slab" w:cs="B Lotus" w:hint="cs"/>
+          <w:sz w:val="32"/>
+          <w:szCs w:val="32"/>
+          <w:rtl/>
+          <w:lang w:bidi="fa-IR"/>
+        </w:rPr>
+        <w:t xml:space="preserve"> یک سیاست بهتری را پیدا میکنیم که از سیاست فعلی بهتر باشد، این پیدا کردن سیاست بهتر توسط انتخاب یک </w:t>
+      </w:r>
+      <w:r>
+        <w:rPr>
+          <w:rFonts w:ascii="Hepta Slab" w:hAnsi="Hepta Slab" w:cs="B Lotus"/>
+          <w:sz w:val="32"/>
+          <w:szCs w:val="32"/>
+          <w:lang w:bidi="fa-IR"/>
+        </w:rPr>
+        <w:t>action</w:t>
+      </w:r>
+      <w:r>
+        <w:rPr>
+          <w:rFonts w:ascii="Hepta Slab" w:hAnsi="Hepta Slab" w:cs="B Lotus" w:hint="cs"/>
+          <w:sz w:val="32"/>
+          <w:szCs w:val="32"/>
+          <w:rtl/>
+          <w:lang w:bidi="fa-IR"/>
+        </w:rPr>
+        <w:t xml:space="preserve"> در هر حالت که ما را به بشینه پاداش مورد انتظار ما بر طبق تابع </w:t>
+      </w:r>
+      <w:r>
+        <w:rPr>
+          <w:rFonts w:ascii="Hepta Slab" w:hAnsi="Hepta Slab" w:cs="B Lotus"/>
+          <w:sz w:val="32"/>
+          <w:szCs w:val="32"/>
+          <w:lang w:bidi="fa-IR"/>
+        </w:rPr>
+        <w:t>value</w:t>
+      </w:r>
+      <w:r>
+        <w:rPr>
+          <w:rFonts w:ascii="Hepta Slab" w:hAnsi="Hepta Slab" w:cs="B Lotus" w:hint="cs"/>
+          <w:sz w:val="32"/>
+          <w:szCs w:val="32"/>
+          <w:rtl/>
+          <w:lang w:bidi="fa-IR"/>
+        </w:rPr>
+        <w:t xml:space="preserve"> فعلی برساند </w:t>
+      </w:r>
+      <w:r>
+        <w:rPr>
+          <w:rFonts w:ascii="Hepta Slab" w:hAnsi="Hepta Slab" w:cs="B Lotus" w:hint="cs"/>
+          <w:sz w:val="32"/>
+          <w:szCs w:val="32"/>
+          <w:rtl/>
+          <w:lang w:bidi="fa-IR"/>
+        </w:rPr>
+        <w:t xml:space="preserve">صورت میگیرد. </w:t>
+      </w:r>
+    </w:p>
+    <w:p>
+      <w:pPr>
+        <w:bidi/>
+        <w:jc w:val="both"/>
+        <w:rPr>
+          <w:rFonts w:ascii="Hepta Slab" w:hAnsi="Hepta Slab" w:cs="B Lotus"/>
+          <w:sz w:val="32"/>
+          <w:szCs w:val="32"/>
+          <w:rtl/>
+          <w:lang w:bidi="fa-IR"/>
+        </w:rPr>
+      </w:pPr>
+    </w:p>
+    <w:p>
+      <w:pPr>
+        <w:bidi/>
+        <w:jc w:val="both"/>
+        <w:rPr>
+          <w:rFonts w:ascii="Hepta Slab" w:hAnsi="Hepta Slab" w:cs="B Lotus"/>
+          <w:sz w:val="32"/>
+          <w:szCs w:val="32"/>
+          <w:rtl/>
+          <w:lang w:bidi="fa-IR"/>
+        </w:rPr>
+      </w:pPr>
+    </w:p>
+    <w:p>
+      <w:pPr>
+        <w:bidi/>
+        <w:jc w:val="both"/>
+        <w:rPr>
+          <w:rFonts w:ascii="Hepta Slab" w:hAnsi="Hepta Slab" w:cs="B Lotus"/>
+          <w:sz w:val="32"/>
+          <w:szCs w:val="32"/>
+          <w:rtl/>
+          <w:lang w:bidi="fa-IR"/>
+        </w:rPr>
+      </w:pPr>
+    </w:p>
+    <w:p>
+      <w:pPr>
+        <w:pStyle w:val="ListParagraph"/>
+        <w:numPr>
+          <w:ilvl w:val="0"/>
+          <w:numId w:val="1"/>
+        </w:numPr>
+        <w:bidi/>
+        <w:jc w:val="both"/>
+        <w:rPr>
+          <w:rFonts w:ascii="Hepta Slab" w:hAnsi="Hepta Slab" w:cs="B Lotus"/>
+          <w:sz w:val="36"/>
+          <w:szCs w:val="36"/>
+          <w:rtl/>
+          <w:lang w:bidi="fa-IR"/>
+        </w:rPr>
+      </w:pPr>
+      <w:r>
+        <w:rPr>
+          <w:rFonts w:ascii="Hepta Slab" w:hAnsi="Hepta Slab" w:cs="B Lotus" w:hint="cs"/>
+          <w:sz w:val="36"/>
+          <w:szCs w:val="36"/>
           <w:rtl/>
           <w:lang w:bidi="fa-IR"/>
         </w:rPr>
         <w:lastRenderedPageBreak/>
-        <w:t xml:space="preserve">میزند. </w:t>
-      </w:r>
-      <w:r>
-        <w:rPr>
-          <w:rFonts w:ascii="Hepta Slab" w:hAnsi="Hepta Slab" w:cs="B Lotus" w:hint="cs"/>
-          <w:sz w:val="32"/>
-          <w:szCs w:val="32"/>
-          <w:rtl/>
-          <w:lang w:bidi="fa-IR"/>
-        </w:rPr>
-        <w:t xml:space="preserve">مقدار این تابع بیشینه پاداش جمع شده ممکن را که یک </w:t>
+        <w:t>پیدا کردن سیاست بهینه:</w:t>
+      </w:r>
+    </w:p>
+    <w:p>
+      <w:pPr>
+        <w:bidi/>
+        <w:jc w:val="both"/>
+        <w:rPr>
+          <w:rFonts w:ascii="Hepta Slab" w:hAnsi="Hepta Slab" w:cs="B Lotus"/>
+          <w:sz w:val="32"/>
+          <w:szCs w:val="32"/>
+          <w:rtl/>
+          <w:lang w:bidi="fa-IR"/>
+        </w:rPr>
+      </w:pPr>
+      <w:r>
+        <w:rPr>
+          <w:rFonts w:ascii="Hepta Slab" w:hAnsi="Hepta Slab" w:cs="B Lotus" w:hint="cs"/>
+          <w:sz w:val="32"/>
+          <w:szCs w:val="32"/>
+          <w:rtl/>
+          <w:lang w:bidi="fa-IR"/>
+        </w:rPr>
+        <w:t xml:space="preserve">وقتی مقدار بهینه تابع </w:t>
+      </w:r>
+      <w:r>
+        <w:rPr>
+          <w:rFonts w:ascii="Hepta Slab" w:hAnsi="Hepta Slab" w:cs="B Lotus"/>
+          <w:sz w:val="32"/>
+          <w:szCs w:val="32"/>
+          <w:lang w:bidi="fa-IR"/>
+        </w:rPr>
+        <w:t>value</w:t>
+      </w:r>
+      <w:r>
+        <w:rPr>
+          <w:rFonts w:ascii="Hepta Slab" w:hAnsi="Hepta Slab" w:cs="B Lotus" w:hint="cs"/>
+          <w:sz w:val="32"/>
+          <w:szCs w:val="32"/>
+          <w:rtl/>
+          <w:lang w:bidi="fa-IR"/>
+        </w:rPr>
+        <w:t xml:space="preserve"> محاسبه شد توسط هر کدام از رویکرد های بالا، ما سیاست بهینه را انتخاب میکنیم و </w:t>
       </w:r>
       <w:r>
         <w:rPr>
@@ -839,318 +1371,7 @@
           <w:rtl/>
           <w:lang w:bidi="fa-IR"/>
         </w:rPr>
-        <w:t xml:space="preserve"> میتواند بدست بیاورد از هر حالت تخمین میزند. البته با فرض اینکه مدل دارد از سیاست </w:t>
-      </w:r>
-      <w:r>
-        <w:rPr>
-          <w:rFonts w:ascii="Hepta Slab" w:hAnsi="Hepta Slab" w:cs="B Lotus"/>
-          <w:sz w:val="32"/>
-          <w:szCs w:val="32"/>
-          <w:lang w:bidi="fa-IR"/>
-        </w:rPr>
-        <w:t>(policy)</w:t>
-      </w:r>
-      <w:r>
-        <w:rPr>
-          <w:rFonts w:ascii="Hepta Slab" w:hAnsi="Hepta Slab" w:cs="B Lotus" w:hint="cs"/>
-          <w:sz w:val="32"/>
-          <w:szCs w:val="32"/>
-          <w:rtl/>
-          <w:lang w:bidi="fa-IR"/>
-        </w:rPr>
-        <w:t xml:space="preserve"> بهینه تبعیت میکند. </w:t>
-      </w:r>
-      <w:r>
-        <w:rPr>
-          <w:rFonts w:ascii="Hepta Slab" w:hAnsi="Hepta Slab" w:cs="B Lotus" w:hint="cs"/>
-          <w:sz w:val="32"/>
-          <w:szCs w:val="32"/>
-          <w:rtl/>
-          <w:lang w:bidi="fa-IR"/>
-        </w:rPr>
-        <w:t xml:space="preserve">الگوریتم های پویایی مثل </w:t>
-      </w:r>
-      <w:r>
-        <w:rPr>
-          <w:rFonts w:ascii="Hepta Slab" w:hAnsi="Hepta Slab" w:cs="B Lotus"/>
-          <w:sz w:val="32"/>
-          <w:szCs w:val="32"/>
-          <w:lang w:bidi="fa-IR"/>
-        </w:rPr>
-        <w:t>value iteration</w:t>
-      </w:r>
-      <w:r>
-        <w:rPr>
-          <w:rFonts w:ascii="Hepta Slab" w:hAnsi="Hepta Slab" w:cs="B Lotus" w:hint="cs"/>
-          <w:sz w:val="32"/>
-          <w:szCs w:val="32"/>
-          <w:rtl/>
-          <w:lang w:bidi="fa-IR"/>
-        </w:rPr>
-        <w:t xml:space="preserve"> و </w:t>
-      </w:r>
-      <w:r>
-        <w:rPr>
-          <w:rFonts w:ascii="Hepta Slab" w:hAnsi="Hepta Slab" w:cs="B Lotus"/>
-          <w:sz w:val="32"/>
-          <w:szCs w:val="32"/>
-          <w:lang w:bidi="fa-IR"/>
-        </w:rPr>
-        <w:t>policy iteration</w:t>
-      </w:r>
-      <w:r>
-        <w:rPr>
-          <w:rFonts w:ascii="Hepta Slab" w:hAnsi="Hepta Slab" w:cs="B Lotus" w:hint="cs"/>
-          <w:sz w:val="32"/>
-          <w:szCs w:val="32"/>
-          <w:rtl/>
-          <w:lang w:bidi="fa-IR"/>
-        </w:rPr>
-        <w:t xml:space="preserve"> در این مرحله به کار میروند. </w:t>
-      </w:r>
-    </w:p>
-    <w:p>
-      <w:pPr>
-        <w:bidi/>
-        <w:jc w:val="both"/>
-        <w:rPr>
-          <w:rFonts w:ascii="Hepta Slab" w:hAnsi="Hepta Slab" w:cs="B Lotus"/>
-          <w:sz w:val="32"/>
-          <w:szCs w:val="32"/>
-          <w:rtl/>
-          <w:lang w:bidi="fa-IR"/>
-        </w:rPr>
-      </w:pPr>
-      <w:r>
-        <w:rPr>
-          <w:rFonts w:ascii="Hepta Slab" w:hAnsi="Hepta Slab" w:cs="B Lotus" w:hint="cs"/>
-          <w:sz w:val="32"/>
-          <w:szCs w:val="32"/>
-          <w:rtl/>
-          <w:lang w:bidi="fa-IR"/>
-        </w:rPr>
-        <w:t xml:space="preserve">رویکرد </w:t>
-      </w:r>
-      <w:r>
-        <w:rPr>
-          <w:rFonts w:ascii="Hepta Slab" w:hAnsi="Hepta Slab" w:cs="B Lotus"/>
-          <w:sz w:val="32"/>
-          <w:szCs w:val="32"/>
-          <w:lang w:bidi="fa-IR"/>
-        </w:rPr>
-        <w:t>value iteration</w:t>
-      </w:r>
-      <w:r>
-        <w:rPr>
-          <w:rFonts w:ascii="Hepta Slab" w:hAnsi="Hepta Slab" w:cs="B Lotus" w:hint="cs"/>
-          <w:sz w:val="32"/>
-          <w:szCs w:val="32"/>
-          <w:rtl/>
-          <w:lang w:bidi="fa-IR"/>
-        </w:rPr>
-        <w:t xml:space="preserve">: </w:t>
-      </w:r>
-    </w:p>
-    <w:p>
-      <w:pPr>
-        <w:bidi/>
-        <w:jc w:val="both"/>
-        <w:rPr>
-          <w:rFonts w:ascii="Hepta Slab" w:hAnsi="Hepta Slab" w:cs="B Lotus"/>
-          <w:sz w:val="32"/>
-          <w:szCs w:val="32"/>
-          <w:rtl/>
-          <w:lang w:bidi="fa-IR"/>
-        </w:rPr>
-      </w:pPr>
-      <w:r>
-        <w:rPr>
-          <w:rFonts w:ascii="Hepta Slab" w:hAnsi="Hepta Slab" w:cs="B Lotus" w:hint="cs"/>
-          <w:sz w:val="32"/>
-          <w:szCs w:val="32"/>
-          <w:rtl/>
-          <w:lang w:bidi="fa-IR"/>
-        </w:rPr>
-        <w:t xml:space="preserve">در این رویکرد ما به صورت تکرار شونده مقدار تخمینی </w:t>
-      </w:r>
-      <w:r>
-        <w:rPr>
-          <w:rFonts w:ascii="Hepta Slab" w:hAnsi="Hepta Slab" w:cs="B Lotus"/>
-          <w:sz w:val="32"/>
-          <w:szCs w:val="32"/>
-          <w:lang w:bidi="fa-IR"/>
-        </w:rPr>
-        <w:t>value function</w:t>
-      </w:r>
-      <w:r>
-        <w:rPr>
-          <w:rFonts w:ascii="Hepta Slab" w:hAnsi="Hepta Slab" w:cs="B Lotus" w:hint="cs"/>
-          <w:sz w:val="32"/>
-          <w:szCs w:val="32"/>
-          <w:rtl/>
-          <w:lang w:bidi="fa-IR"/>
-        </w:rPr>
-        <w:t xml:space="preserve"> را بهبود میدهیم تا به مقدار بهینه همگرا شود. در این رویکرد از معادله </w:t>
-      </w:r>
-      <w:r>
-        <w:rPr>
-          <w:rFonts w:ascii="Hepta Slab" w:hAnsi="Hepta Slab" w:cs="B Lotus"/>
-          <w:sz w:val="32"/>
-          <w:szCs w:val="32"/>
-          <w:lang w:bidi="fa-IR"/>
-        </w:rPr>
-        <w:t>Bellman</w:t>
-      </w:r>
-      <w:r>
-        <w:rPr>
-          <w:rFonts w:ascii="Hepta Slab" w:hAnsi="Hepta Slab" w:cs="B Lotus" w:hint="cs"/>
-          <w:sz w:val="32"/>
-          <w:szCs w:val="32"/>
-          <w:rtl/>
-          <w:lang w:bidi="fa-IR"/>
-        </w:rPr>
-        <w:t xml:space="preserve"> استفاده میشود. </w:t>
-      </w:r>
-    </w:p>
-    <w:p>
-      <w:pPr>
-        <w:bidi/>
-        <w:jc w:val="both"/>
-        <w:rPr>
-          <w:rFonts w:ascii="Hepta Slab" w:hAnsi="Hepta Slab" w:cs="B Lotus"/>
-          <w:sz w:val="32"/>
-          <w:szCs w:val="32"/>
-          <w:rtl/>
-          <w:lang w:bidi="fa-IR"/>
-        </w:rPr>
-      </w:pPr>
-      <w:r>
-        <w:rPr>
-          <w:rFonts w:ascii="Hepta Slab" w:hAnsi="Hepta Slab" w:cs="B Lotus" w:hint="cs"/>
-          <w:sz w:val="32"/>
-          <w:szCs w:val="32"/>
-          <w:rtl/>
-          <w:lang w:bidi="fa-IR"/>
-        </w:rPr>
-        <w:t xml:space="preserve">رویکرد </w:t>
-      </w:r>
-      <w:r>
-        <w:rPr>
-          <w:rFonts w:ascii="Hepta Slab" w:hAnsi="Hepta Slab" w:cs="B Lotus"/>
-          <w:sz w:val="32"/>
-          <w:szCs w:val="32"/>
-          <w:lang w:bidi="fa-IR"/>
-        </w:rPr>
-        <w:t>policy iteration</w:t>
-      </w:r>
-      <w:r>
-        <w:rPr>
-          <w:rFonts w:ascii="Hepta Slab" w:hAnsi="Hepta Slab" w:cs="B Lotus" w:hint="cs"/>
-          <w:sz w:val="32"/>
-          <w:szCs w:val="32"/>
-          <w:rtl/>
-          <w:lang w:bidi="fa-IR"/>
-        </w:rPr>
-        <w:t>:</w:t>
-      </w:r>
-    </w:p>
-    <w:p>
-      <w:pPr>
-        <w:bidi/>
-        <w:jc w:val="both"/>
-        <w:rPr>
-          <w:rFonts w:ascii="Hepta Slab" w:hAnsi="Hepta Slab" w:cs="B Lotus"/>
-          <w:sz w:val="32"/>
-          <w:szCs w:val="32"/>
-          <w:rtl/>
-          <w:lang w:bidi="fa-IR"/>
-        </w:rPr>
-      </w:pPr>
-      <w:r>
-        <w:rPr>
-          <w:rFonts w:ascii="Hepta Slab" w:hAnsi="Hepta Slab" w:cs="B Lotus" w:hint="cs"/>
-          <w:sz w:val="32"/>
-          <w:szCs w:val="32"/>
-          <w:rtl/>
-          <w:lang w:bidi="fa-IR"/>
-        </w:rPr>
-        <w:t xml:space="preserve">در این رویکرد ما 2 مرحله داریم: 1. </w:t>
-      </w:r>
-      <w:r>
-        <w:rPr>
-          <w:rFonts w:ascii="Hepta Slab" w:hAnsi="Hepta Slab" w:cs="B Lotus"/>
-          <w:sz w:val="32"/>
-          <w:szCs w:val="32"/>
-          <w:lang w:bidi="fa-IR"/>
-        </w:rPr>
-        <w:t>Policy evaluation</w:t>
-      </w:r>
-      <w:r>
-        <w:rPr>
-          <w:rFonts w:ascii="Hepta Slab" w:hAnsi="Hepta Slab" w:cs="B Lotus" w:hint="cs"/>
-          <w:sz w:val="32"/>
-          <w:szCs w:val="32"/>
-          <w:rtl/>
-          <w:lang w:bidi="fa-IR"/>
-        </w:rPr>
-        <w:t xml:space="preserve"> که در این مرحله ما مقدار تابع </w:t>
-      </w:r>
-      <w:r>
-        <w:rPr>
-          <w:rFonts w:ascii="Hepta Slab" w:hAnsi="Hepta Slab" w:cs="B Lotus"/>
-          <w:sz w:val="32"/>
-          <w:szCs w:val="32"/>
-          <w:lang w:bidi="fa-IR"/>
-        </w:rPr>
-        <w:t>value</w:t>
-      </w:r>
-      <w:r>
-        <w:rPr>
-          <w:rFonts w:ascii="Hepta Slab" w:hAnsi="Hepta Slab" w:cs="B Lotus" w:hint="cs"/>
-          <w:sz w:val="32"/>
-          <w:szCs w:val="32"/>
-          <w:rtl/>
-          <w:lang w:bidi="fa-IR"/>
-        </w:rPr>
-        <w:t xml:space="preserve"> را برای سیاست مد نظر محاسبه میکنیم. 2. </w:t>
-      </w:r>
-      <w:r>
-        <w:rPr>
-          <w:rFonts w:ascii="Hepta Slab" w:hAnsi="Hepta Slab" w:cs="B Lotus"/>
-          <w:sz w:val="32"/>
-          <w:szCs w:val="32"/>
-          <w:lang w:bidi="fa-IR"/>
-        </w:rPr>
-        <w:t>Policy improvement</w:t>
-      </w:r>
-      <w:r>
-        <w:rPr>
-          <w:rFonts w:ascii="Hepta Slab" w:hAnsi="Hepta Slab" w:cs="B Lotus" w:hint="cs"/>
-          <w:sz w:val="32"/>
-          <w:szCs w:val="32"/>
-          <w:rtl/>
-          <w:lang w:bidi="fa-IR"/>
-        </w:rPr>
-        <w:t xml:space="preserve"> که در این مرحله بر اساس مقدار فعلی تابع </w:t>
-      </w:r>
-      <w:r>
-        <w:rPr>
-          <w:rFonts w:ascii="Hepta Slab" w:hAnsi="Hepta Slab" w:cs="B Lotus"/>
-          <w:sz w:val="32"/>
-          <w:szCs w:val="32"/>
-          <w:lang w:bidi="fa-IR"/>
-        </w:rPr>
-        <w:t>value</w:t>
-      </w:r>
-      <w:r>
-        <w:rPr>
-          <w:rFonts w:ascii="Hepta Slab" w:hAnsi="Hepta Slab" w:cs="B Lotus" w:hint="cs"/>
-          <w:sz w:val="32"/>
-          <w:szCs w:val="32"/>
-          <w:rtl/>
-          <w:lang w:bidi="fa-IR"/>
-        </w:rPr>
-        <w:t xml:space="preserve"> یک سیاست بهتری را پیدا میکنیم که از سیاست فعلی بهتر باشد، این پیدا کردن سیاست بهتر توسط انتخاب یک </w:t>
+        <w:t xml:space="preserve"> به سادگی در هر حالت </w:t>
       </w:r>
       <w:r>
         <w:rPr>
@@ -1169,101 +1390,225 @@
           <w:rtl/>
           <w:lang w:bidi="fa-IR"/>
         </w:rPr>
-        <w:t xml:space="preserve"> در هر حالت که ما را به بشینه پاداش مورد انتظار ما بر طبق تابع </w:t>
-      </w:r>
-      <w:r>
-        <w:rPr>
-          <w:rFonts w:ascii="Hepta Slab" w:hAnsi="Hepta Slab" w:cs="B Lotus"/>
-          <w:sz w:val="32"/>
-          <w:szCs w:val="32"/>
-          <w:lang w:bidi="fa-IR"/>
-        </w:rPr>
-        <w:t>value</w:t>
-      </w:r>
-      <w:r>
-        <w:rPr>
-          <w:rFonts w:ascii="Hepta Slab" w:hAnsi="Hepta Slab" w:cs="B Lotus" w:hint="cs"/>
-          <w:sz w:val="32"/>
-          <w:szCs w:val="32"/>
-          <w:rtl/>
-          <w:lang w:bidi="fa-IR"/>
-        </w:rPr>
-        <w:t xml:space="preserve"> فعلی برساند </w:t>
-      </w:r>
-      <w:r>
-        <w:rPr>
-          <w:rFonts w:ascii="Hepta Slab" w:hAnsi="Hepta Slab" w:cs="B Lotus" w:hint="cs"/>
-          <w:sz w:val="32"/>
-          <w:szCs w:val="32"/>
-          <w:rtl/>
-          <w:lang w:bidi="fa-IR"/>
-        </w:rPr>
-        <w:t xml:space="preserve">صورت میگیرد. </w:t>
-      </w:r>
-    </w:p>
-    <w:p>
-      <w:pPr>
-        <w:bidi/>
-        <w:jc w:val="both"/>
-        <w:rPr>
-          <w:rFonts w:ascii="Hepta Slab" w:hAnsi="Hepta Slab" w:cs="B Lotus"/>
-          <w:sz w:val="32"/>
-          <w:szCs w:val="32"/>
-          <w:rtl/>
-          <w:lang w:bidi="fa-IR"/>
-        </w:rPr>
-      </w:pPr>
-      <w:r>
-        <w:rPr>
-          <w:rFonts w:ascii="Hepta Slab" w:hAnsi="Hepta Slab" w:cs="B Lotus" w:hint="cs"/>
-          <w:sz w:val="32"/>
-          <w:szCs w:val="32"/>
-          <w:rtl/>
-          <w:lang w:bidi="fa-IR"/>
-        </w:rPr>
-        <w:t>پیدا کردن سیاست بهینه:</w:t>
-      </w:r>
-    </w:p>
-    <w:p>
-      <w:pPr>
-        <w:bidi/>
-        <w:jc w:val="both"/>
-        <w:rPr>
-          <w:rFonts w:ascii="Hepta Slab" w:hAnsi="Hepta Slab" w:cs="B Lotus"/>
-          <w:sz w:val="32"/>
-          <w:szCs w:val="32"/>
-          <w:rtl/>
-          <w:lang w:bidi="fa-IR"/>
-        </w:rPr>
-      </w:pPr>
-      <w:r>
-        <w:rPr>
-          <w:rFonts w:ascii="Hepta Slab" w:hAnsi="Hepta Slab" w:cs="B Lotus" w:hint="cs"/>
-          <w:sz w:val="32"/>
-          <w:szCs w:val="32"/>
-          <w:rtl/>
-          <w:lang w:bidi="fa-IR"/>
-        </w:rPr>
-        <w:t xml:space="preserve">وقتی مقدار بهینه تابع </w:t>
-      </w:r>
-      <w:r>
-        <w:rPr>
-          <w:rFonts w:ascii="Hepta Slab" w:hAnsi="Hepta Slab" w:cs="B Lotus"/>
-          <w:sz w:val="32"/>
-          <w:szCs w:val="32"/>
-          <w:lang w:bidi="fa-IR"/>
-        </w:rPr>
-        <w:t>value</w:t>
-      </w:r>
-      <w:r>
-        <w:rPr>
-          <w:rFonts w:ascii="Hepta Slab" w:hAnsi="Hepta Slab" w:cs="B Lotus" w:hint="cs"/>
-          <w:sz w:val="32"/>
-          <w:szCs w:val="32"/>
-          <w:rtl/>
-          <w:lang w:bidi="fa-IR"/>
-        </w:rPr>
-        <w:t xml:space="preserve"> محاسبه شد توسط هر کدام از رویکرد های بالا، ما سیاست بهینه را انتخاب میکنیم و </w:t>
+        <w:t xml:space="preserve">یی را انجام میدهد که پاداش مورد انتظار خودش را زیاد کند. </w:t>
+      </w:r>
+    </w:p>
+    <w:p>
+      <w:pPr>
+        <w:bidi/>
+        <w:jc w:val="both"/>
+        <w:rPr>
+          <w:rFonts w:ascii="Hepta Slab" w:hAnsi="Hepta Slab" w:cs="B Lotus"/>
+          <w:sz w:val="32"/>
+          <w:szCs w:val="32"/>
+          <w:rtl/>
+          <w:lang w:bidi="fa-IR"/>
+        </w:rPr>
+      </w:pPr>
+    </w:p>
+    <w:p>
+      <w:pPr>
+        <w:bidi/>
+        <w:jc w:val="both"/>
+        <w:rPr>
+          <w:rFonts w:ascii="Hepta Slab" w:hAnsi="Hepta Slab" w:cs="B Lotus"/>
+          <w:sz w:val="32"/>
+          <w:szCs w:val="32"/>
+          <w:rtl/>
+          <w:lang w:bidi="fa-IR"/>
+        </w:rPr>
+      </w:pPr>
+      <w:r>
+        <w:rPr>
+          <w:rFonts w:ascii="Hepta Slab" w:hAnsi="Hepta Slab" w:cs="B Lotus" w:hint="cs"/>
+          <w:sz w:val="32"/>
+          <w:szCs w:val="32"/>
+          <w:rtl/>
+          <w:lang w:bidi="fa-IR"/>
+        </w:rPr>
+        <w:t xml:space="preserve">اگر چه که برنامه نویسی یک رویکرد </w:t>
+      </w:r>
+      <w:r>
+        <w:rPr>
+          <w:rFonts w:ascii="Hepta Slab" w:hAnsi="Hepta Slab" w:cs="B Lotus"/>
+          <w:sz w:val="32"/>
+          <w:szCs w:val="32"/>
+          <w:lang w:bidi="fa-IR"/>
+        </w:rPr>
+        <w:t>model-based</w:t>
+      </w:r>
+      <w:r>
+        <w:rPr>
+          <w:rFonts w:ascii="Hepta Slab" w:hAnsi="Hepta Slab" w:cs="B Lotus" w:hint="cs"/>
+          <w:sz w:val="32"/>
+          <w:szCs w:val="32"/>
+          <w:rtl/>
+          <w:lang w:bidi="fa-IR"/>
+        </w:rPr>
+        <w:t xml:space="preserve"> است</w:t>
+      </w:r>
+      <w:r>
+        <w:rPr>
+          <w:rFonts w:ascii="Hepta Slab" w:hAnsi="Hepta Slab" w:cs="B Lotus" w:hint="cs"/>
+          <w:sz w:val="32"/>
+          <w:szCs w:val="32"/>
+          <w:rtl/>
+          <w:lang w:bidi="fa-IR"/>
+        </w:rPr>
+        <w:t xml:space="preserve">، در رویکرد </w:t>
+      </w:r>
+      <w:r>
+        <w:rPr>
+          <w:rFonts w:ascii="Hepta Slab" w:hAnsi="Hepta Slab" w:cs="B Lotus"/>
+          <w:sz w:val="32"/>
+          <w:szCs w:val="32"/>
+          <w:lang w:bidi="fa-IR"/>
+        </w:rPr>
+        <w:t>model-free</w:t>
+      </w:r>
+      <w:r>
+        <w:rPr>
+          <w:rFonts w:ascii="Hepta Slab" w:hAnsi="Hepta Slab" w:cs="B Lotus" w:hint="cs"/>
+          <w:sz w:val="32"/>
+          <w:szCs w:val="32"/>
+          <w:rtl/>
+          <w:lang w:bidi="fa-IR"/>
+        </w:rPr>
+        <w:t xml:space="preserve"> هم از ایده های برنامه نویسی پویا استفاده میشود. </w:t>
+      </w:r>
+    </w:p>
+    <w:p>
+      <w:pPr>
+        <w:bidi/>
+        <w:jc w:val="center"/>
+        <w:rPr>
+          <w:rFonts w:ascii="Hepta Slab" w:hAnsi="Hepta Slab" w:cs="B Lotus"/>
+          <w:sz w:val="32"/>
+          <w:szCs w:val="32"/>
+          <w:rtl/>
+          <w:lang w:bidi="fa-IR"/>
+        </w:rPr>
+      </w:pPr>
+      <w:r>
+        <w:rPr>
+          <w:rFonts w:ascii="Hepta Slab" w:hAnsi="Hepta Slab" w:cs="B Lotus"/>
+          <w:noProof/>
+          <w:sz w:val="32"/>
+          <w:szCs w:val="32"/>
+          <w:lang w:bidi="fa-IR"/>
+        </w:rPr>
+        <w:drawing>
+          <wp:inline distT="0" distB="0" distL="0" distR="0" wp14:anchorId="0B5FF20B" wp14:editId="3A417A13">
+            <wp:extent cx="3872155" cy="2403135"/>
+            <wp:effectExtent l="0" t="0" r="0" b="0"/>
+            <wp:docPr id="1402419932" name="Picture 1"/>
+            <wp:cNvGraphicFramePr>
+              <a:graphicFrameLocks xmlns:a="http://schemas.openxmlformats.org/drawingml/2006/main" noChangeAspect="1"/>
+            </wp:cNvGraphicFramePr>
+            <a:graphic xmlns:a="http://schemas.openxmlformats.org/drawingml/2006/main">
+              <a:graphicData uri="http://schemas.openxmlformats.org/drawingml/2006/picture">
+                <pic:pic xmlns:pic="http://schemas.openxmlformats.org/drawingml/2006/picture">
+                  <pic:nvPicPr>
+                    <pic:cNvPr id="0" name="Picture 1"/>
+                    <pic:cNvPicPr>
+                      <a:picLocks noChangeAspect="1" noChangeArrowheads="1"/>
+                    </pic:cNvPicPr>
+                  </pic:nvPicPr>
+                  <pic:blipFill>
+                    <a:blip r:embed="rId5" cstate="print">
+                      <a:extLst>
+                        <a:ext uri="{28A0092B-C50C-407E-A947-70E740481C1C}">
+                          <a14:useLocalDpi xmlns:a14="http://schemas.microsoft.com/office/drawing/2010/main" val="0"/>
+                        </a:ext>
+                      </a:extLst>
+                    </a:blip>
+                    <a:srcRect/>
+                    <a:stretch>
+                      <a:fillRect/>
+                    </a:stretch>
+                  </pic:blipFill>
+                  <pic:spPr bwMode="auto">
+                    <a:xfrm>
+                      <a:off x="0" y="0"/>
+                      <a:ext cx="3908428" cy="2425647"/>
+                    </a:xfrm>
+                    <a:prstGeom prst="rect">
+                      <a:avLst/>
+                    </a:prstGeom>
+                    <a:noFill/>
+                    <a:ln>
+                      <a:noFill/>
+                    </a:ln>
+                  </pic:spPr>
+                </pic:pic>
+              </a:graphicData>
+            </a:graphic>
+          </wp:inline>
+        </w:drawing>
+      </w:r>
+    </w:p>
+    <w:p>
+      <w:pPr>
+        <w:bidi/>
+        <w:jc w:val="both"/>
+        <w:rPr>
+          <w:rFonts w:ascii="Hepta Slab" w:hAnsi="Hepta Slab" w:cs="B Lotus"/>
+          <w:sz w:val="32"/>
+          <w:szCs w:val="32"/>
+          <w:lang w:bidi="fa-IR"/>
+        </w:rPr>
+      </w:pPr>
+    </w:p>
+    <w:p>
+      <w:pPr>
+        <w:shd w:val="clear" w:color="auto" w:fill="6600CC"/>
+        <w:bidi/>
+        <w:jc w:val="center"/>
+        <w:rPr>
+          <w:rFonts w:ascii="Hepta Slab" w:hAnsi="Hepta Slab" w:cs="B Lotus"/>
+          <w:b/>
+          <w:bCs/>
+          <w:color w:val="FFFFFF" w:themeColor="background1"/>
+          <w:sz w:val="40"/>
+          <w:szCs w:val="40"/>
+          <w:lang w:bidi="fa-IR"/>
+        </w:rPr>
+      </w:pPr>
+      <w:r>
+        <w:rPr>
+          <w:rFonts w:ascii="Hepta Slab" w:hAnsi="Hepta Slab" w:cs="B Lotus" w:hint="cs"/>
+          <w:b/>
+          <w:bCs/>
+          <w:color w:val="FFFFFF" w:themeColor="background1"/>
+          <w:sz w:val="40"/>
+          <w:szCs w:val="40"/>
+          <w:rtl/>
+          <w:lang w:bidi="fa-IR"/>
+        </w:rPr>
+        <w:t>سوال 2</w:t>
+      </w:r>
+    </w:p>
+    <w:p>
+      <w:pPr>
+        <w:bidi/>
+        <w:jc w:val="both"/>
+        <w:rPr>
+          <w:rFonts w:ascii="Hepta Slab" w:hAnsi="Hepta Slab" w:cs="B Lotus"/>
+          <w:sz w:val="32"/>
+          <w:szCs w:val="32"/>
+          <w:rtl/>
+          <w:lang w:bidi="fa-IR"/>
+        </w:rPr>
+      </w:pPr>
+      <w:r>
+        <w:rPr>
+          <w:rFonts w:ascii="Hepta Slab" w:hAnsi="Hepta Slab" w:cs="B Lotus" w:hint="cs"/>
+          <w:sz w:val="32"/>
+          <w:szCs w:val="32"/>
+          <w:rtl/>
+          <w:lang w:bidi="fa-IR"/>
+        </w:rPr>
+        <w:t xml:space="preserve">در یادگیری تقویتی ما با 2 محیط قطعی و غیر قطعی روبرو هستیم. محیط در یادگیری تقویتی بسیار اهمیت دارد زیرا تعیین میکند </w:t>
       </w:r>
       <w:r>
         <w:rPr>
@@ -1282,7 +1627,72 @@
           <w:rtl/>
           <w:lang w:bidi="fa-IR"/>
         </w:rPr>
-        <w:t xml:space="preserve"> به سادگی در هر حالت </w:t>
+        <w:t xml:space="preserve"> چگونه آموزش میبیند. یک راهی برای دسته بندی محیط ها بر اساس قابل پیشبینی آنها است که باعث میشود ما با 2 محیط قطعی و غیر قطعی روبرو شویم:</w:t>
+      </w:r>
+    </w:p>
+    <w:p>
+      <w:pPr>
+        <w:bidi/>
+        <w:jc w:val="both"/>
+        <w:rPr>
+          <w:rFonts w:ascii="Hepta Slab" w:hAnsi="Hepta Slab" w:cs="B Lotus"/>
+          <w:sz w:val="32"/>
+          <w:szCs w:val="32"/>
+          <w:rtl/>
+          <w:lang w:bidi="fa-IR"/>
+        </w:rPr>
+      </w:pPr>
+    </w:p>
+    <w:p>
+      <w:pPr>
+        <w:pStyle w:val="ListParagraph"/>
+        <w:numPr>
+          <w:ilvl w:val="0"/>
+          <w:numId w:val="1"/>
+        </w:numPr>
+        <w:bidi/>
+        <w:jc w:val="both"/>
+        <w:rPr>
+          <w:rFonts w:ascii="Hepta Slab" w:hAnsi="Hepta Slab" w:cs="B Lotus"/>
+          <w:sz w:val="36"/>
+          <w:szCs w:val="36"/>
+          <w:rtl/>
+          <w:lang w:bidi="fa-IR"/>
+        </w:rPr>
+      </w:pPr>
+      <w:r>
+        <w:rPr>
+          <w:rFonts w:ascii="Hepta Slab" w:hAnsi="Hepta Slab" w:cs="B Lotus" w:hint="cs"/>
+          <w:sz w:val="36"/>
+          <w:szCs w:val="36"/>
+          <w:rtl/>
+          <w:lang w:bidi="fa-IR"/>
+        </w:rPr>
+        <w:lastRenderedPageBreak/>
+        <w:t>محیط قطعی:</w:t>
+      </w:r>
+    </w:p>
+    <w:p>
+      <w:pPr>
+        <w:bidi/>
+        <w:jc w:val="both"/>
+        <w:rPr>
+          <w:rFonts w:ascii="Hepta Slab" w:hAnsi="Hepta Slab" w:cs="B Lotus"/>
+          <w:sz w:val="32"/>
+          <w:szCs w:val="32"/>
+          <w:rtl/>
+          <w:lang w:bidi="fa-IR"/>
+        </w:rPr>
+      </w:pPr>
+      <w:r>
+        <w:rPr>
+          <w:rFonts w:ascii="Hepta Slab" w:hAnsi="Hepta Slab" w:cs="B Lotus" w:hint="cs"/>
+          <w:sz w:val="32"/>
+          <w:szCs w:val="32"/>
+          <w:rtl/>
+          <w:lang w:bidi="fa-IR"/>
+        </w:rPr>
+        <w:t xml:space="preserve">در یک محیط قطعی، یک </w:t>
       </w:r>
       <w:r>
         <w:rPr>
@@ -1301,72 +1711,451 @@
           <w:rtl/>
           <w:lang w:bidi="fa-IR"/>
         </w:rPr>
-        <w:t xml:space="preserve">یی را انجام میدهد که پاداش مورد انتظار خودش را زیاد کند. </w:t>
-      </w:r>
-    </w:p>
-    <w:p>
-      <w:pPr>
-        <w:bidi/>
-        <w:jc w:val="both"/>
-        <w:rPr>
-          <w:rFonts w:ascii="Hepta Slab" w:hAnsi="Hepta Slab" w:cs="B Lotus"/>
-          <w:sz w:val="32"/>
-          <w:szCs w:val="32"/>
-          <w:rtl/>
-          <w:lang w:bidi="fa-IR"/>
-        </w:rPr>
-      </w:pPr>
-    </w:p>
-    <w:p>
-      <w:pPr>
-        <w:bidi/>
-        <w:jc w:val="both"/>
-        <w:rPr>
-          <w:rFonts w:ascii="Hepta Slab" w:hAnsi="Hepta Slab" w:cs="B Lotus" w:hint="cs"/>
-          <w:sz w:val="32"/>
-          <w:szCs w:val="32"/>
-          <w:rtl/>
-          <w:lang w:bidi="fa-IR"/>
-        </w:rPr>
-      </w:pPr>
-      <w:r>
-        <w:rPr>
-          <w:rFonts w:ascii="Hepta Slab" w:hAnsi="Hepta Slab" w:cs="B Lotus" w:hint="cs"/>
-          <w:sz w:val="32"/>
-          <w:szCs w:val="32"/>
-          <w:rtl/>
-          <w:lang w:bidi="fa-IR"/>
-        </w:rPr>
-        <w:t xml:space="preserve">اگر چه که برنامه نویسی یک رویکرد </w:t>
-      </w:r>
-      <w:r>
-        <w:rPr>
-          <w:rFonts w:ascii="Hepta Slab" w:hAnsi="Hepta Slab" w:cs="B Lotus"/>
-          <w:sz w:val="32"/>
-          <w:szCs w:val="32"/>
-          <w:lang w:bidi="fa-IR"/>
-        </w:rPr>
-        <w:t>model-based</w:t>
-      </w:r>
-      <w:r>
-        <w:rPr>
-          <w:rFonts w:ascii="Hepta Slab" w:hAnsi="Hepta Slab" w:cs="B Lotus" w:hint="cs"/>
-          <w:sz w:val="32"/>
-          <w:szCs w:val="32"/>
-          <w:rtl/>
-          <w:lang w:bidi="fa-IR"/>
-        </w:rPr>
-        <w:t xml:space="preserve"> است</w:t>
-      </w:r>
-      <w:r>
-        <w:rPr>
-          <w:rFonts w:ascii="Hepta Slab" w:hAnsi="Hepta Slab" w:cs="B Lotus" w:hint="cs"/>
-          <w:sz w:val="32"/>
-          <w:szCs w:val="32"/>
-          <w:rtl/>
-          <w:lang w:bidi="fa-IR"/>
-        </w:rPr>
-        <w:t xml:space="preserve">، در رویکرد </w:t>
+        <w:t xml:space="preserve"> یکسان در یک حالت یکسان همیشه باعث رفتن به یک حالت یکسان دیگر و پاداش یکسان میشود. به عبارت دیگر هیچ تصادفی یا عدم </w:t>
+      </w:r>
+      <w:proofErr w:type="spellStart"/>
+      <w:r>
+        <w:rPr>
+          <w:rFonts w:ascii="Hepta Slab" w:hAnsi="Hepta Slab" w:cs="B Lotus" w:hint="cs"/>
+          <w:sz w:val="32"/>
+          <w:szCs w:val="32"/>
+          <w:rtl/>
+          <w:lang w:bidi="fa-IR"/>
+        </w:rPr>
+        <w:t>قطعیتی</w:t>
+      </w:r>
+      <w:proofErr w:type="spellEnd"/>
+      <w:r>
+        <w:rPr>
+          <w:rFonts w:ascii="Hepta Slab" w:hAnsi="Hepta Slab" w:cs="B Lotus" w:hint="cs"/>
+          <w:sz w:val="32"/>
+          <w:szCs w:val="32"/>
+          <w:rtl/>
+          <w:lang w:bidi="fa-IR"/>
+        </w:rPr>
+        <w:t xml:space="preserve"> در ان</w:t>
+      </w:r>
+      <w:r>
+        <w:rPr>
+          <w:rFonts w:ascii="Hepta Slab" w:hAnsi="Hepta Slab" w:cs="B Lotus" w:hint="cs"/>
+          <w:sz w:val="32"/>
+          <w:szCs w:val="32"/>
+          <w:rtl/>
+          <w:lang w:bidi="fa-IR"/>
+        </w:rPr>
+        <w:t xml:space="preserve">تقال در این محیط ها وجود ندارد. این امر باعث میشود که نتایج </w:t>
+      </w:r>
+      <w:r>
+        <w:rPr>
+          <w:rFonts w:ascii="Hepta Slab" w:hAnsi="Hepta Slab" w:cs="B Lotus"/>
+          <w:sz w:val="32"/>
+          <w:szCs w:val="32"/>
+          <w:lang w:bidi="fa-IR"/>
+        </w:rPr>
+        <w:t>action</w:t>
+      </w:r>
+      <w:r>
+        <w:rPr>
+          <w:rFonts w:ascii="Hepta Slab" w:hAnsi="Hepta Slab" w:cs="B Lotus" w:hint="cs"/>
+          <w:sz w:val="32"/>
+          <w:szCs w:val="32"/>
+          <w:rtl/>
+          <w:lang w:bidi="fa-IR"/>
+        </w:rPr>
+        <w:t xml:space="preserve">ها کاملا قابل پیشبینی باشد. یعنی اگر ما حالت فعلی و </w:t>
+      </w:r>
+      <w:r>
+        <w:rPr>
+          <w:rFonts w:ascii="Hepta Slab" w:hAnsi="Hepta Slab" w:cs="B Lotus"/>
+          <w:sz w:val="32"/>
+          <w:szCs w:val="32"/>
+          <w:lang w:bidi="fa-IR"/>
+        </w:rPr>
+        <w:t>action</w:t>
+      </w:r>
+      <w:r>
+        <w:rPr>
+          <w:rFonts w:ascii="Hepta Slab" w:hAnsi="Hepta Slab" w:cs="B Lotus" w:hint="cs"/>
+          <w:sz w:val="32"/>
+          <w:szCs w:val="32"/>
+          <w:rtl/>
+          <w:lang w:bidi="fa-IR"/>
+        </w:rPr>
+        <w:t xml:space="preserve"> را بدانیم با قطعیت کامل میتوانیم حالت بعدی و مقدار پاداش را بگوییم. بازی شطرنج مثالی از این محیط است که محیط قطعی به شمار میرود زیرا با </w:t>
+      </w:r>
+      <w:r>
+        <w:rPr>
+          <w:rFonts w:ascii="Hepta Slab" w:hAnsi="Hepta Slab" w:cs="B Lotus"/>
+          <w:sz w:val="32"/>
+          <w:szCs w:val="32"/>
+          <w:lang w:bidi="fa-IR"/>
+        </w:rPr>
+        <w:t>action</w:t>
+      </w:r>
+      <w:r>
+        <w:rPr>
+          <w:rFonts w:ascii="Hepta Slab" w:hAnsi="Hepta Slab" w:cs="B Lotus" w:hint="cs"/>
+          <w:sz w:val="32"/>
+          <w:szCs w:val="32"/>
+          <w:rtl/>
+          <w:lang w:bidi="fa-IR"/>
+        </w:rPr>
+        <w:t xml:space="preserve"> و حالت مشخص به یک نتیجه یکسان همیشه ختم میشود. </w:t>
+      </w:r>
+    </w:p>
+    <w:p>
+      <w:pPr>
+        <w:pStyle w:val="ListParagraph"/>
+        <w:numPr>
+          <w:ilvl w:val="0"/>
+          <w:numId w:val="1"/>
+        </w:numPr>
+        <w:bidi/>
+        <w:jc w:val="both"/>
+        <w:rPr>
+          <w:rFonts w:ascii="Hepta Slab" w:hAnsi="Hepta Slab" w:cs="B Lotus"/>
+          <w:sz w:val="36"/>
+          <w:szCs w:val="36"/>
+          <w:rtl/>
+          <w:lang w:bidi="fa-IR"/>
+        </w:rPr>
+      </w:pPr>
+      <w:r>
+        <w:rPr>
+          <w:rFonts w:ascii="Hepta Slab" w:hAnsi="Hepta Slab" w:cs="B Lotus" w:hint="cs"/>
+          <w:sz w:val="36"/>
+          <w:szCs w:val="36"/>
+          <w:rtl/>
+          <w:lang w:bidi="fa-IR"/>
+        </w:rPr>
+        <w:t xml:space="preserve">محیط </w:t>
+      </w:r>
+      <w:proofErr w:type="spellStart"/>
+      <w:r>
+        <w:rPr>
+          <w:rFonts w:ascii="Hepta Slab" w:hAnsi="Hepta Slab" w:cs="B Lotus" w:hint="cs"/>
+          <w:sz w:val="36"/>
+          <w:szCs w:val="36"/>
+          <w:rtl/>
+          <w:lang w:bidi="fa-IR"/>
+        </w:rPr>
+        <w:t>غیرقطعی</w:t>
+      </w:r>
+      <w:proofErr w:type="spellEnd"/>
+      <w:r>
+        <w:rPr>
+          <w:rFonts w:ascii="Hepta Slab" w:hAnsi="Hepta Slab" w:cs="B Lotus" w:hint="cs"/>
+          <w:sz w:val="36"/>
+          <w:szCs w:val="36"/>
+          <w:rtl/>
+          <w:lang w:bidi="fa-IR"/>
+        </w:rPr>
+        <w:t xml:space="preserve"> (تصادفی):</w:t>
+      </w:r>
+    </w:p>
+    <w:p>
+      <w:pPr>
+        <w:bidi/>
+        <w:jc w:val="both"/>
+        <w:rPr>
+          <w:rFonts w:ascii="Hepta Slab" w:hAnsi="Hepta Slab" w:cs="B Lotus"/>
+          <w:sz w:val="32"/>
+          <w:szCs w:val="32"/>
+          <w:rtl/>
+          <w:lang w:bidi="fa-IR"/>
+        </w:rPr>
+      </w:pPr>
+      <w:r>
+        <w:rPr>
+          <w:rFonts w:ascii="Hepta Slab" w:hAnsi="Hepta Slab" w:cs="B Lotus" w:hint="cs"/>
+          <w:sz w:val="32"/>
+          <w:szCs w:val="32"/>
+          <w:rtl/>
+          <w:lang w:bidi="fa-IR"/>
+        </w:rPr>
+        <w:t xml:space="preserve">در یک محیط تصادفی </w:t>
+      </w:r>
+      <w:r>
+        <w:rPr>
+          <w:rFonts w:ascii="Hepta Slab" w:hAnsi="Hepta Slab" w:cs="B Lotus" w:hint="cs"/>
+          <w:sz w:val="32"/>
+          <w:szCs w:val="32"/>
+          <w:rtl/>
+          <w:lang w:bidi="fa-IR"/>
+        </w:rPr>
+        <w:t xml:space="preserve">یک </w:t>
+      </w:r>
+      <w:r>
+        <w:rPr>
+          <w:rFonts w:ascii="Hepta Slab" w:hAnsi="Hepta Slab" w:cs="B Lotus"/>
+          <w:sz w:val="32"/>
+          <w:szCs w:val="32"/>
+          <w:lang w:bidi="fa-IR"/>
+        </w:rPr>
+        <w:t>action</w:t>
+      </w:r>
+      <w:r>
+        <w:rPr>
+          <w:rFonts w:ascii="Hepta Slab" w:hAnsi="Hepta Slab" w:cs="B Lotus" w:hint="cs"/>
+          <w:sz w:val="32"/>
+          <w:szCs w:val="32"/>
+          <w:rtl/>
+          <w:lang w:bidi="fa-IR"/>
+        </w:rPr>
+        <w:t xml:space="preserve"> یکسان در حالت یکسان ممکن است باعث شود که ما به حالت متفاوتی همراه با پاداش متفاوت برویم. عنصر تصادفی و عدم قطعیت در انتقال این محیط وجود دارد. </w:t>
+      </w:r>
+      <w:r>
+        <w:rPr>
+          <w:rFonts w:ascii="Hepta Slab" w:hAnsi="Hepta Slab" w:cs="B Lotus" w:hint="cs"/>
+          <w:sz w:val="32"/>
+          <w:szCs w:val="32"/>
+          <w:rtl/>
+          <w:lang w:bidi="fa-IR"/>
+        </w:rPr>
+        <w:t xml:space="preserve">این عدم قطعیت توسط احتمال بیان میشود. </w:t>
+      </w:r>
+      <w:r>
+        <w:rPr>
+          <w:rFonts w:ascii="Hepta Slab" w:hAnsi="Hepta Slab" w:cs="B Lotus" w:hint="cs"/>
+          <w:sz w:val="32"/>
+          <w:szCs w:val="32"/>
+          <w:rtl/>
+          <w:lang w:bidi="fa-IR"/>
+        </w:rPr>
+        <w:t xml:space="preserve">خروجی </w:t>
+      </w:r>
+      <w:r>
+        <w:rPr>
+          <w:rFonts w:ascii="Hepta Slab" w:hAnsi="Hepta Slab" w:cs="B Lotus"/>
+          <w:sz w:val="32"/>
+          <w:szCs w:val="32"/>
+          <w:lang w:bidi="fa-IR"/>
+        </w:rPr>
+        <w:t>action</w:t>
+      </w:r>
+      <w:r>
+        <w:rPr>
+          <w:rFonts w:ascii="Hepta Slab" w:hAnsi="Hepta Slab" w:cs="B Lotus" w:hint="cs"/>
+          <w:sz w:val="32"/>
+          <w:szCs w:val="32"/>
+          <w:rtl/>
+          <w:lang w:bidi="fa-IR"/>
+        </w:rPr>
+        <w:t xml:space="preserve"> ها در این محیط لزوما قابل پیشبینی نیست</w:t>
+      </w:r>
+      <w:r>
+        <w:rPr>
+          <w:rFonts w:ascii="Hepta Slab" w:hAnsi="Hepta Slab" w:cs="B Lotus" w:hint="cs"/>
+          <w:sz w:val="32"/>
+          <w:szCs w:val="32"/>
+          <w:rtl/>
+          <w:lang w:bidi="fa-IR"/>
+        </w:rPr>
+        <w:t xml:space="preserve"> حتی اگر ما حالت فعلی و </w:t>
+      </w:r>
+      <w:r>
+        <w:rPr>
+          <w:rFonts w:ascii="Hepta Slab" w:hAnsi="Hepta Slab" w:cs="B Lotus"/>
+          <w:sz w:val="32"/>
+          <w:szCs w:val="32"/>
+          <w:lang w:bidi="fa-IR"/>
+        </w:rPr>
+        <w:t>action</w:t>
+      </w:r>
+      <w:r>
+        <w:rPr>
+          <w:rFonts w:ascii="Hepta Slab" w:hAnsi="Hepta Slab" w:cs="B Lotus" w:hint="cs"/>
+          <w:sz w:val="32"/>
+          <w:szCs w:val="32"/>
+          <w:rtl/>
+          <w:lang w:bidi="fa-IR"/>
+        </w:rPr>
+        <w:t xml:space="preserve"> فعلی بدانیم. البته میتوانیم بین حالت های مختلف و پاداش های مختلف یک توزیع احتمالاتی داشته باشیم. </w:t>
+      </w:r>
+      <w:r>
+        <w:rPr>
+          <w:rFonts w:ascii="Hepta Slab" w:hAnsi="Hepta Slab" w:cs="B Lotus" w:hint="cs"/>
+          <w:sz w:val="32"/>
+          <w:szCs w:val="32"/>
+          <w:rtl/>
+          <w:lang w:bidi="fa-IR"/>
+        </w:rPr>
+        <w:t xml:space="preserve">منبع این عدم قطعیت میتواند علل مختلفی داشته باشد: 1. ویژگی خود محیط، مثلا خود محیط شاید درگیر </w:t>
+      </w:r>
+      <w:r>
+        <w:rPr>
+          <w:rFonts w:ascii="Hepta Slab" w:hAnsi="Hepta Slab" w:cs="B Lotus"/>
+          <w:sz w:val="32"/>
+          <w:szCs w:val="32"/>
+          <w:lang w:bidi="fa-IR"/>
+        </w:rPr>
+        <w:t>noise</w:t>
+      </w:r>
+      <w:r>
+        <w:rPr>
+          <w:rFonts w:ascii="Hepta Slab" w:hAnsi="Hepta Slab" w:cs="B Lotus" w:hint="cs"/>
+          <w:sz w:val="32"/>
+          <w:szCs w:val="32"/>
+          <w:rtl/>
+          <w:lang w:bidi="fa-IR"/>
+        </w:rPr>
+        <w:t xml:space="preserve"> باشد یا وقفه های پیشبینی نشده خارجی. 2. </w:t>
+      </w:r>
+      <w:r>
+        <w:rPr>
+          <w:rFonts w:ascii="Hepta Slab" w:hAnsi="Hepta Slab" w:cs="B Lotus" w:hint="cs"/>
+          <w:sz w:val="32"/>
+          <w:szCs w:val="32"/>
+          <w:rtl/>
+          <w:lang w:bidi="fa-IR"/>
+        </w:rPr>
+        <w:t xml:space="preserve">نیمه مشاهده پذیر بودن محیط یعنی اینکه </w:t>
+      </w:r>
+      <w:r>
+        <w:rPr>
+          <w:rFonts w:ascii="Hepta Slab" w:hAnsi="Hepta Slab" w:cs="B Lotus"/>
+          <w:sz w:val="32"/>
+          <w:szCs w:val="32"/>
+          <w:lang w:bidi="fa-IR"/>
+        </w:rPr>
+        <w:t>agent</w:t>
+      </w:r>
+      <w:r>
+        <w:rPr>
+          <w:rFonts w:ascii="Hepta Slab" w:hAnsi="Hepta Slab" w:cs="B Lotus" w:hint="cs"/>
+          <w:sz w:val="32"/>
+          <w:szCs w:val="32"/>
+          <w:rtl/>
+          <w:lang w:bidi="fa-IR"/>
+        </w:rPr>
+        <w:t xml:space="preserve"> اطلاعات کافی نسبت به محیط نداشته باشد. 3. انتقال تصادفی، به این معنی که خود محیط در انتقال بین حالت های مختلف دارای عدم قطعیت است و یک </w:t>
+      </w:r>
+      <w:r>
+        <w:rPr>
+          <w:rFonts w:ascii="Hepta Slab" w:hAnsi="Hepta Slab" w:cs="B Lotus"/>
+          <w:sz w:val="32"/>
+          <w:szCs w:val="32"/>
+          <w:lang w:bidi="fa-IR"/>
+        </w:rPr>
+        <w:t>action</w:t>
+      </w:r>
+      <w:r>
+        <w:rPr>
+          <w:rFonts w:ascii="Hepta Slab" w:hAnsi="Hepta Slab" w:cs="B Lotus" w:hint="cs"/>
+          <w:sz w:val="32"/>
+          <w:szCs w:val="32"/>
+          <w:rtl/>
+          <w:lang w:bidi="fa-IR"/>
+        </w:rPr>
+        <w:t xml:space="preserve"> میتواند خروجی های مختلفی داشته باشد. </w:t>
+      </w:r>
+    </w:p>
+    <w:p>
+      <w:pPr>
+        <w:bidi/>
+        <w:jc w:val="both"/>
+        <w:rPr>
+          <w:rFonts w:ascii="Hepta Slab" w:hAnsi="Hepta Slab" w:cs="B Lotus"/>
+          <w:sz w:val="32"/>
+          <w:szCs w:val="32"/>
+          <w:rtl/>
+          <w:lang w:bidi="fa-IR"/>
+        </w:rPr>
+      </w:pPr>
+      <w:r>
+        <w:rPr>
+          <w:rFonts w:ascii="Hepta Slab" w:hAnsi="Hepta Slab" w:cs="B Lotus" w:hint="cs"/>
+          <w:sz w:val="32"/>
+          <w:szCs w:val="32"/>
+          <w:rtl/>
+          <w:lang w:bidi="fa-IR"/>
+        </w:rPr>
+        <w:t xml:space="preserve">محیط های قطعی راحت تر قابل یادگیری </w:t>
+      </w:r>
+      <w:r>
+        <w:rPr>
+          <w:rFonts w:ascii="Hepta Slab" w:hAnsi="Hepta Slab" w:cs="B Lotus" w:hint="cs"/>
+          <w:sz w:val="32"/>
+          <w:szCs w:val="32"/>
+          <w:rtl/>
+          <w:lang w:bidi="fa-IR"/>
+        </w:rPr>
+        <w:t xml:space="preserve">دارند برای عامل. همچنین این محیط ها امکان </w:t>
+      </w:r>
+      <w:r>
+        <w:rPr>
+          <w:rFonts w:ascii="Hepta Slab" w:hAnsi="Hepta Slab" w:cs="B Lotus"/>
+          <w:sz w:val="32"/>
+          <w:szCs w:val="32"/>
+          <w:lang w:bidi="fa-IR"/>
+        </w:rPr>
+        <w:t>planning</w:t>
+      </w:r>
+      <w:r>
+        <w:rPr>
+          <w:rFonts w:ascii="Hepta Slab" w:hAnsi="Hepta Slab" w:cs="B Lotus" w:hint="cs"/>
+          <w:sz w:val="32"/>
+          <w:szCs w:val="32"/>
+          <w:rtl/>
+          <w:lang w:bidi="fa-IR"/>
+        </w:rPr>
+        <w:t xml:space="preserve"> را به عامل میدهد به دلیل اینکه خروجی ها مشخص و معین هستند</w:t>
+      </w:r>
+      <w:r>
+        <w:rPr>
+          <w:rFonts w:ascii="Hepta Slab" w:hAnsi="Hepta Slab" w:cs="B Lotus" w:hint="cs"/>
+          <w:sz w:val="32"/>
+          <w:szCs w:val="32"/>
+          <w:rtl/>
+          <w:lang w:bidi="fa-IR"/>
+        </w:rPr>
+        <w:t xml:space="preserve"> و با بهره گیری از برنامه نویسی پویا میتوانیم سیاست بهینه را انتخاب بکنیم. </w:t>
+      </w:r>
+    </w:p>
+    <w:p>
+      <w:pPr>
+        <w:bidi/>
+        <w:jc w:val="both"/>
+        <w:rPr>
+          <w:rFonts w:ascii="Hepta Slab" w:hAnsi="Hepta Slab" w:cs="B Lotus"/>
+          <w:sz w:val="32"/>
+          <w:szCs w:val="32"/>
+          <w:rtl/>
+          <w:lang w:bidi="fa-IR"/>
+        </w:rPr>
+      </w:pPr>
+      <w:r>
+        <w:rPr>
+          <w:rFonts w:ascii="Hepta Slab" w:hAnsi="Hepta Slab" w:cs="B Lotus" w:hint="cs"/>
+          <w:sz w:val="32"/>
+          <w:szCs w:val="32"/>
+          <w:rtl/>
+          <w:lang w:bidi="fa-IR"/>
+        </w:rPr>
+        <w:lastRenderedPageBreak/>
+        <w:t xml:space="preserve">در مقابل محیط های </w:t>
+      </w:r>
+      <w:proofErr w:type="spellStart"/>
+      <w:r>
+        <w:rPr>
+          <w:rFonts w:ascii="Hepta Slab" w:hAnsi="Hepta Slab" w:cs="B Lotus" w:hint="cs"/>
+          <w:sz w:val="32"/>
+          <w:szCs w:val="32"/>
+          <w:rtl/>
+          <w:lang w:bidi="fa-IR"/>
+        </w:rPr>
+        <w:t>غیرقطعی</w:t>
+      </w:r>
+      <w:proofErr w:type="spellEnd"/>
+      <w:r>
+        <w:rPr>
+          <w:rFonts w:ascii="Hepta Slab" w:hAnsi="Hepta Slab" w:cs="B Lotus" w:hint="cs"/>
+          <w:sz w:val="32"/>
+          <w:szCs w:val="32"/>
+          <w:rtl/>
+          <w:lang w:bidi="fa-IR"/>
+        </w:rPr>
+        <w:t xml:space="preserve"> نیاز به استفاده از رویکرد </w:t>
       </w:r>
       <w:r>
         <w:rPr>
@@ -1385,8 +2174,163 @@
           <w:rtl/>
           <w:lang w:bidi="fa-IR"/>
         </w:rPr>
-        <w:t xml:space="preserve"> هم از ایده های برنامه نویسی پویا استفاده میشود. </w:t>
-      </w:r>
+        <w:t xml:space="preserve"> دارند و عامل ما احتمالات و چالش های یادگیری در محیط غیر قطعی سروکار دارد. </w:t>
+      </w:r>
+    </w:p>
+    <w:p>
+      <w:pPr>
+        <w:bidi/>
+        <w:jc w:val="both"/>
+        <w:rPr>
+          <w:rFonts w:ascii="Hepta Slab" w:hAnsi="Hepta Slab" w:cs="B Lotus"/>
+          <w:sz w:val="32"/>
+          <w:szCs w:val="32"/>
+          <w:rtl/>
+          <w:lang w:bidi="fa-IR"/>
+        </w:rPr>
+      </w:pPr>
+      <w:r>
+        <w:rPr>
+          <w:rFonts w:ascii="Hepta Slab" w:hAnsi="Hepta Slab" w:cs="B Lotus"/>
+          <w:noProof/>
+          <w:sz w:val="32"/>
+          <w:szCs w:val="32"/>
+          <w:lang w:bidi="fa-IR"/>
+        </w:rPr>
+        <w:drawing>
+          <wp:inline distT="0" distB="0" distL="0" distR="0" wp14:anchorId="5AB957DA" wp14:editId="37BD2715">
+            <wp:extent cx="5939155" cy="2384425"/>
+            <wp:effectExtent l="0" t="0" r="4445" b="0"/>
+            <wp:docPr id="950110723" name="Picture 2"/>
+            <wp:cNvGraphicFramePr>
+              <a:graphicFrameLocks xmlns:a="http://schemas.openxmlformats.org/drawingml/2006/main" noChangeAspect="1"/>
+            </wp:cNvGraphicFramePr>
+            <a:graphic xmlns:a="http://schemas.openxmlformats.org/drawingml/2006/main">
+              <a:graphicData uri="http://schemas.openxmlformats.org/drawingml/2006/picture">
+                <pic:pic xmlns:pic="http://schemas.openxmlformats.org/drawingml/2006/picture">
+                  <pic:nvPicPr>
+                    <pic:cNvPr id="0" name="Picture 2"/>
+                    <pic:cNvPicPr>
+                      <a:picLocks noChangeAspect="1" noChangeArrowheads="1"/>
+                    </pic:cNvPicPr>
+                  </pic:nvPicPr>
+                  <pic:blipFill>
+                    <a:blip r:embed="rId6">
+                      <a:extLst>
+                        <a:ext uri="{28A0092B-C50C-407E-A947-70E740481C1C}">
+                          <a14:useLocalDpi xmlns:a14="http://schemas.microsoft.com/office/drawing/2010/main" val="0"/>
+                        </a:ext>
+                      </a:extLst>
+                    </a:blip>
+                    <a:srcRect/>
+                    <a:stretch>
+                      <a:fillRect/>
+                    </a:stretch>
+                  </pic:blipFill>
+                  <pic:spPr bwMode="auto">
+                    <a:xfrm>
+                      <a:off x="0" y="0"/>
+                      <a:ext cx="5939155" cy="2384425"/>
+                    </a:xfrm>
+                    <a:prstGeom prst="rect">
+                      <a:avLst/>
+                    </a:prstGeom>
+                    <a:noFill/>
+                    <a:ln>
+                      <a:noFill/>
+                    </a:ln>
+                  </pic:spPr>
+                </pic:pic>
+              </a:graphicData>
+            </a:graphic>
+          </wp:inline>
+        </w:drawing>
+      </w:r>
+    </w:p>
+    <w:p>
+      <w:pPr>
+        <w:bidi/>
+        <w:jc w:val="both"/>
+        <w:rPr>
+          <w:rFonts w:ascii="Hepta Slab" w:hAnsi="Hepta Slab" w:cs="B Lotus"/>
+          <w:sz w:val="32"/>
+          <w:szCs w:val="32"/>
+          <w:lang w:bidi="fa-IR"/>
+        </w:rPr>
+      </w:pPr>
+    </w:p>
+    <w:p>
+      <w:pPr>
+        <w:bidi/>
+        <w:jc w:val="both"/>
+        <w:rPr>
+          <w:rFonts w:ascii="Hepta Slab" w:hAnsi="Hepta Slab" w:cs="B Lotus"/>
+          <w:sz w:val="32"/>
+          <w:szCs w:val="32"/>
+          <w:rtl/>
+          <w:lang w:bidi="fa-IR"/>
+        </w:rPr>
+      </w:pPr>
+      <w:r>
+        <w:rPr>
+          <w:rFonts w:ascii="Hepta Slab" w:hAnsi="Hepta Slab" w:cs="B Lotus" w:hint="cs"/>
+          <w:sz w:val="32"/>
+          <w:szCs w:val="32"/>
+          <w:rtl/>
+          <w:lang w:bidi="fa-IR"/>
+        </w:rPr>
+        <w:t>سوال سوم</w:t>
+      </w:r>
+    </w:p>
+    <w:p>
+      <w:pPr>
+        <w:bidi/>
+        <w:jc w:val="both"/>
+        <w:rPr>
+          <w:rFonts w:ascii="Hepta Slab" w:hAnsi="Hepta Slab" w:cs="B Lotus"/>
+          <w:sz w:val="32"/>
+          <w:szCs w:val="32"/>
+          <w:lang w:bidi="fa-IR"/>
+        </w:rPr>
+      </w:pPr>
+    </w:p>
+    <w:p>
+      <w:pPr>
+        <w:bidi/>
+        <w:jc w:val="both"/>
+        <w:rPr>
+          <w:rFonts w:ascii="Hepta Slab" w:hAnsi="Hepta Slab" w:cs="B Lotus"/>
+          <w:sz w:val="32"/>
+          <w:szCs w:val="32"/>
+          <w:rtl/>
+          <w:lang w:bidi="fa-IR"/>
+        </w:rPr>
+      </w:pPr>
+    </w:p>
+    <w:p>
+      <w:pPr>
+        <w:bidi/>
+        <w:jc w:val="both"/>
+        <w:rPr>
+          <w:rFonts w:ascii="Hepta Slab" w:hAnsi="Hepta Slab" w:cs="B Lotus" w:hint="cs"/>
+          <w:sz w:val="32"/>
+          <w:szCs w:val="32"/>
+          <w:rtl/>
+          <w:lang w:bidi="fa-IR"/>
+        </w:rPr>
+      </w:pPr>
+    </w:p>
+    <w:p>
+      <w:pPr>
+        <w:bidi/>
+        <w:jc w:val="both"/>
+        <w:rPr>
+          <w:rFonts w:ascii="Hepta Slab" w:hAnsi="Hepta Slab" w:cs="B Lotus" w:hint="cs"/>
+          <w:sz w:val="32"/>
+          <w:szCs w:val="32"/>
+          <w:lang w:bidi="fa-IR"/>
+        </w:rPr>
+      </w:pPr>
     </w:p>
     <w:p>
       <w:pPr>
@@ -1425,6 +2369,219 @@
     </w:sectPr>
   </w:body>
 </w:document>
+</file>
+
+<file path=word/numbering.xml><?xml version="1.0" encoding="utf-8"?>
+<w:numbering xmlns:wpc="http://schemas.microsoft.com/office/word/2010/wordprocessingCanvas" xmlns:cx="http://schemas.microsoft.com/office/drawing/2014/chartex" xmlns:cx1="http://schemas.microsoft.com/office/drawing/2015/9/8/chartex" xmlns:cx2="http://schemas.microsoft.com/office/drawing/2015/10/21/chartex" xmlns:cx3="http://schemas.microsoft.com/office/drawing/2016/5/9/chartex" xmlns:cx4="http://schemas.microsoft.com/office/drawing/2016/5/10/chartex" xmlns:cx5="http://schemas.microsoft.com/office/drawing/2016/5/11/chartex" xmlns:cx6="http://schemas.microsoft.com/office/drawing/2016/5/12/chartex" xmlns:cx7="http://schemas.microsoft.com/office/drawing/2016/5/13/chartex" xmlns:cx8="http://schemas.microsoft.com/office/drawing/2016/5/14/chartex" xmlns:mc="http://schemas.openxmlformats.org/markup-compatibility/2006" xmlns:aink="http://schemas.microsoft.com/office/drawing/2016/ink" xmlns:am3d="http://schemas.microsoft.com/office/drawing/2017/model3d" xmlns:o="urn:schemas-microsoft-com:office:office" xmlns:oel="http://schemas.microsoft.com/office/2019/extlst" xmlns:r="http://schemas.openxmlformats.org/officeDocument/2006/relationships" xmlns:m="http://schemas.openxmlformats.org/officeDocument/2006/math" xmlns:v="urn:schemas-microsoft-com:vml" xmlns:wp14="http://schemas.microsoft.com/office/word/2010/wordprocessingDrawing" xmlns:wp="http://schemas.openxmlformats.org/drawingml/2006/wordprocessingDrawing" xmlns:w10="urn:schemas-microsoft-com:office:word" xmlns:w="http://schemas.openxmlformats.org/wordprocessingml/2006/main" xmlns:w14="http://schemas.microsoft.com/office/word/2010/wordml" xmlns:w15="http://schemas.microsoft.com/office/word/2012/wordml" xmlns:w16cex="http://schemas.microsoft.com/office/word/2018/wordml/cex" xmlns:w16cid="http://schemas.microsoft.com/office/word/2016/wordml/cid" xmlns:w16="http://schemas.microsoft.com/office/word/2018/wordml" xmlns:w16du="http://schemas.microsoft.com/office/word/2023/wordml/word16du" xmlns:w16sdtdh="http://schemas.microsoft.com/office/word/2020/wordml/sdtdatahash" xmlns:w16sdtfl="http://schemas.microsoft.com/office/word/2024/wordml/sdtformatlock" xmlns:w16se="http://schemas.microsoft.com/office/word/2015/wordml/symex" xmlns:wpg="http://schemas.microsoft.com/office/word/2010/wordprocessingGroup" xmlns:wpi="http://schemas.microsoft.com/office/word/2010/wordprocessingInk" xmlns:wne="http://schemas.microsoft.com/office/word/2006/wordml" xmlns:wps="http://schemas.microsoft.com/office/word/2010/wordprocessingShape" mc:Ignorable="w14 w15 w16se w16cid w16 w16cex w16sdtdh w16sdtfl w16du wp14">
+  <w:abstractNum w:abstractNumId="0" w15:restartNumberingAfterBreak="0">
+    <w:nsid w:val="18E40E8A"/>
+    <w:multiLevelType w:val="hybridMultilevel"/>
+    <w:tmpl w:val="989C3A5C"/>
+    <w:lvl w:ilvl="0" w:tplc="04090001">
+      <w:start w:val="1"/>
+      <w:numFmt w:val="bullet"/>
+      <w:lvlText w:val=""/>
+      <w:lvlJc w:val="left"/>
+      <w:pPr>
+        <w:ind w:left="360" w:hanging="360"/>
+      </w:pPr>
+      <w:rPr>
+        <w:rFonts w:ascii="Symbol" w:hAnsi="Symbol" w:hint="default"/>
+      </w:rPr>
+    </w:lvl>
+    <w:lvl w:ilvl="1" w:tplc="04090003" w:tentative="1">
+      <w:start w:val="1"/>
+      <w:numFmt w:val="bullet"/>
+      <w:lvlText w:val="o"/>
+      <w:lvlJc w:val="left"/>
+      <w:pPr>
+        <w:ind w:left="1080" w:hanging="360"/>
+      </w:pPr>
+      <w:rPr>
+        <w:rFonts w:ascii="Courier New" w:hAnsi="Courier New" w:cs="Courier New" w:hint="default"/>
+      </w:rPr>
+    </w:lvl>
+    <w:lvl w:ilvl="2" w:tplc="04090005" w:tentative="1">
+      <w:start w:val="1"/>
+      <w:numFmt w:val="bullet"/>
+      <w:lvlText w:val=""/>
+      <w:lvlJc w:val="left"/>
+      <w:pPr>
+        <w:ind w:left="1800" w:hanging="360"/>
+      </w:pPr>
+      <w:rPr>
+        <w:rFonts w:ascii="Wingdings" w:hAnsi="Wingdings" w:hint="default"/>
+      </w:rPr>
+    </w:lvl>
+    <w:lvl w:ilvl="3" w:tplc="04090001" w:tentative="1">
+      <w:start w:val="1"/>
+      <w:numFmt w:val="bullet"/>
+      <w:lvlText w:val=""/>
+      <w:lvlJc w:val="left"/>
+      <w:pPr>
+        <w:ind w:left="2520" w:hanging="360"/>
+      </w:pPr>
+      <w:rPr>
+        <w:rFonts w:ascii="Symbol" w:hAnsi="Symbol" w:hint="default"/>
+      </w:rPr>
+    </w:lvl>
+    <w:lvl w:ilvl="4" w:tplc="04090003" w:tentative="1">
+      <w:start w:val="1"/>
+      <w:numFmt w:val="bullet"/>
+      <w:lvlText w:val="o"/>
+      <w:lvlJc w:val="left"/>
+      <w:pPr>
+        <w:ind w:left="3240" w:hanging="360"/>
+      </w:pPr>
+      <w:rPr>
+        <w:rFonts w:ascii="Courier New" w:hAnsi="Courier New" w:cs="Courier New" w:hint="default"/>
+      </w:rPr>
+    </w:lvl>
+    <w:lvl w:ilvl="5" w:tplc="04090005" w:tentative="1">
+      <w:start w:val="1"/>
+      <w:numFmt w:val="bullet"/>
+      <w:lvlText w:val=""/>
+      <w:lvlJc w:val="left"/>
+      <w:pPr>
+        <w:ind w:left="3960" w:hanging="360"/>
+      </w:pPr>
+      <w:rPr>
+        <w:rFonts w:ascii="Wingdings" w:hAnsi="Wingdings" w:hint="default"/>
+      </w:rPr>
+    </w:lvl>
+    <w:lvl w:ilvl="6" w:tplc="04090001" w:tentative="1">
+      <w:start w:val="1"/>
+      <w:numFmt w:val="bullet"/>
+      <w:lvlText w:val=""/>
+      <w:lvlJc w:val="left"/>
+      <w:pPr>
+        <w:ind w:left="4680" w:hanging="360"/>
+      </w:pPr>
+      <w:rPr>
+        <w:rFonts w:ascii="Symbol" w:hAnsi="Symbol" w:hint="default"/>
+      </w:rPr>
+    </w:lvl>
+    <w:lvl w:ilvl="7" w:tplc="04090003" w:tentative="1">
+      <w:start w:val="1"/>
+      <w:numFmt w:val="bullet"/>
+      <w:lvlText w:val="o"/>
+      <w:lvlJc w:val="left"/>
+      <w:pPr>
+        <w:ind w:left="5400" w:hanging="360"/>
+      </w:pPr>
+      <w:rPr>
+        <w:rFonts w:ascii="Courier New" w:hAnsi="Courier New" w:cs="Courier New" w:hint="default"/>
+      </w:rPr>
+    </w:lvl>
+    <w:lvl w:ilvl="8" w:tplc="04090005" w:tentative="1">
+      <w:start w:val="1"/>
+      <w:numFmt w:val="bullet"/>
+      <w:lvlText w:val=""/>
+      <w:lvlJc w:val="left"/>
+      <w:pPr>
+        <w:ind w:left="6120" w:hanging="360"/>
+      </w:pPr>
+      <w:rPr>
+        <w:rFonts w:ascii="Wingdings" w:hAnsi="Wingdings" w:hint="default"/>
+      </w:rPr>
+    </w:lvl>
+  </w:abstractNum>
+  <w:abstractNum w:abstractNumId="1" w15:restartNumberingAfterBreak="0">
+    <w:nsid w:val="5ED02525"/>
+    <w:multiLevelType w:val="hybridMultilevel"/>
+    <w:tmpl w:val="425C23FC"/>
+    <w:lvl w:ilvl="0" w:tplc="0409000F">
+      <w:start w:val="1"/>
+      <w:numFmt w:val="decimal"/>
+      <w:lvlText w:val="%1."/>
+      <w:lvlJc w:val="left"/>
+      <w:pPr>
+        <w:ind w:left="720" w:hanging="360"/>
+      </w:pPr>
+      <w:rPr>
+        <w:rFonts w:hint="default"/>
+      </w:rPr>
+    </w:lvl>
+    <w:lvl w:ilvl="1" w:tplc="04090019" w:tentative="1">
+      <w:start w:val="1"/>
+      <w:numFmt w:val="lowerLetter"/>
+      <w:lvlText w:val="%2."/>
+      <w:lvlJc w:val="left"/>
+      <w:pPr>
+        <w:ind w:left="1440" w:hanging="360"/>
+      </w:pPr>
+    </w:lvl>
+    <w:lvl w:ilvl="2" w:tplc="0409001B" w:tentative="1">
+      <w:start w:val="1"/>
+      <w:numFmt w:val="lowerRoman"/>
+      <w:lvlText w:val="%3."/>
+      <w:lvlJc w:val="right"/>
+      <w:pPr>
+        <w:ind w:left="2160" w:hanging="180"/>
+      </w:pPr>
+    </w:lvl>
+    <w:lvl w:ilvl="3" w:tplc="0409000F" w:tentative="1">
+      <w:start w:val="1"/>
+      <w:numFmt w:val="decimal"/>
+      <w:lvlText w:val="%4."/>
+      <w:lvlJc w:val="left"/>
+      <w:pPr>
+        <w:ind w:left="2880" w:hanging="360"/>
+      </w:pPr>
+    </w:lvl>
+    <w:lvl w:ilvl="4" w:tplc="04090019" w:tentative="1">
+      <w:start w:val="1"/>
+      <w:numFmt w:val="lowerLetter"/>
+      <w:lvlText w:val="%5."/>
+      <w:lvlJc w:val="left"/>
+      <w:pPr>
+        <w:ind w:left="3600" w:hanging="360"/>
+      </w:pPr>
+    </w:lvl>
+    <w:lvl w:ilvl="5" w:tplc="0409001B" w:tentative="1">
+      <w:start w:val="1"/>
+      <w:numFmt w:val="lowerRoman"/>
+      <w:lvlText w:val="%6."/>
+      <w:lvlJc w:val="right"/>
+      <w:pPr>
+        <w:ind w:left="4320" w:hanging="180"/>
+      </w:pPr>
+    </w:lvl>
+    <w:lvl w:ilvl="6" w:tplc="0409000F" w:tentative="1">
+      <w:start w:val="1"/>
+      <w:numFmt w:val="decimal"/>
+      <w:lvlText w:val="%7."/>
+      <w:lvlJc w:val="left"/>
+      <w:pPr>
+        <w:ind w:left="5040" w:hanging="360"/>
+      </w:pPr>
+    </w:lvl>
+    <w:lvl w:ilvl="7" w:tplc="04090019" w:tentative="1">
+      <w:start w:val="1"/>
+      <w:numFmt w:val="lowerLetter"/>
+      <w:lvlText w:val="%8."/>
+      <w:lvlJc w:val="left"/>
+      <w:pPr>
+        <w:ind w:left="5760" w:hanging="360"/>
+      </w:pPr>
+    </w:lvl>
+    <w:lvl w:ilvl="8" w:tplc="0409001B" w:tentative="1">
+      <w:start w:val="1"/>
+      <w:numFmt w:val="lowerRoman"/>
+      <w:lvlText w:val="%9."/>
+      <w:lvlJc w:val="right"/>
+      <w:pPr>
+        <w:ind w:left="6480" w:hanging="180"/>
+      </w:pPr>
+    </w:lvl>
+  </w:abstractNum>
+  <w:num w:numId="1" w16cid:durableId="1793090757">
+    <w:abstractNumId w:val="0"/>
+  </w:num>
+  <w:num w:numId="2" w16cid:durableId="1743022267">
+    <w:abstractNumId w:val="1"/>
+  </w:num>
+</w:numbering>
 </file>
 
 <file path=word/styles.xml><?xml version="1.0" encoding="utf-8"?>

</xml_diff>

<commit_message>
[ADD] homework 12th of ML added.
</commit_message>
<xml_diff>
--- a/Machine Learning/homeworks/ML1403_HW12_RL_4033904504.docx
+++ b/Machine Learning/homeworks/ML1403_HW12_RL_4033904504.docx
@@ -1498,7 +1498,7 @@
           <w:lang w:bidi="fa-IR"/>
         </w:rPr>
         <w:drawing>
-          <wp:inline distT="0" distB="0" distL="0" distR="0" wp14:anchorId="0B5FF20B" wp14:editId="3A417A13">
+          <wp:inline distT="0" distB="0" distL="0" distR="0" wp14:anchorId="0B5FF20B" wp14:editId="22306548">
             <wp:extent cx="3872155" cy="2403135"/>
             <wp:effectExtent l="0" t="0" r="0" b="0"/>
             <wp:docPr id="1402419932" name="Picture 1"/>
@@ -1711,29 +1711,7 @@
           <w:rtl/>
           <w:lang w:bidi="fa-IR"/>
         </w:rPr>
-        <w:t xml:space="preserve"> یکسان در یک حالت یکسان همیشه باعث رفتن به یک حالت یکسان دیگر و پاداش یکسان میشود. به عبارت دیگر هیچ تصادفی یا عدم </w:t>
-      </w:r>
-      <w:proofErr w:type="spellStart"/>
-      <w:r>
-        <w:rPr>
-          <w:rFonts w:ascii="Hepta Slab" w:hAnsi="Hepta Slab" w:cs="B Lotus" w:hint="cs"/>
-          <w:sz w:val="32"/>
-          <w:szCs w:val="32"/>
-          <w:rtl/>
-          <w:lang w:bidi="fa-IR"/>
-        </w:rPr>
-        <w:t>قطعیتی</w:t>
-      </w:r>
-      <w:proofErr w:type="spellEnd"/>
-      <w:r>
-        <w:rPr>
-          <w:rFonts w:ascii="Hepta Slab" w:hAnsi="Hepta Slab" w:cs="B Lotus" w:hint="cs"/>
-          <w:sz w:val="32"/>
-          <w:szCs w:val="32"/>
-          <w:rtl/>
-          <w:lang w:bidi="fa-IR"/>
-        </w:rPr>
-        <w:t xml:space="preserve"> در ان</w:t>
+        <w:t xml:space="preserve"> یکسان در یک حالت یکسان همیشه باعث رفتن به یک حالت یکسان دیگر و پاداش یکسان میشود. به عبارت دیگر هیچ تصادفی یا عدم قطعیتی در ان</w:t>
       </w:r>
       <w:r>
         <w:rPr>
@@ -1828,29 +1806,7 @@
           <w:rtl/>
           <w:lang w:bidi="fa-IR"/>
         </w:rPr>
-        <w:t xml:space="preserve">محیط </w:t>
-      </w:r>
-      <w:proofErr w:type="spellStart"/>
-      <w:r>
-        <w:rPr>
-          <w:rFonts w:ascii="Hepta Slab" w:hAnsi="Hepta Slab" w:cs="B Lotus" w:hint="cs"/>
-          <w:sz w:val="36"/>
-          <w:szCs w:val="36"/>
-          <w:rtl/>
-          <w:lang w:bidi="fa-IR"/>
-        </w:rPr>
-        <w:t>غیرقطعی</w:t>
-      </w:r>
-      <w:proofErr w:type="spellEnd"/>
-      <w:r>
-        <w:rPr>
-          <w:rFonts w:ascii="Hepta Slab" w:hAnsi="Hepta Slab" w:cs="B Lotus" w:hint="cs"/>
-          <w:sz w:val="36"/>
-          <w:szCs w:val="36"/>
-          <w:rtl/>
-          <w:lang w:bidi="fa-IR"/>
-        </w:rPr>
-        <w:t xml:space="preserve"> (تصادفی):</w:t>
+        <w:t>محیط غیرقطعی (تصادفی):</w:t>
       </w:r>
     </w:p>
     <w:p>
@@ -2133,29 +2089,7 @@
           <w:lang w:bidi="fa-IR"/>
         </w:rPr>
         <w:lastRenderedPageBreak/>
-        <w:t xml:space="preserve">در مقابل محیط های </w:t>
-      </w:r>
-      <w:proofErr w:type="spellStart"/>
-      <w:r>
-        <w:rPr>
-          <w:rFonts w:ascii="Hepta Slab" w:hAnsi="Hepta Slab" w:cs="B Lotus" w:hint="cs"/>
-          <w:sz w:val="32"/>
-          <w:szCs w:val="32"/>
-          <w:rtl/>
-          <w:lang w:bidi="fa-IR"/>
-        </w:rPr>
-        <w:t>غیرقطعی</w:t>
-      </w:r>
-      <w:proofErr w:type="spellEnd"/>
-      <w:r>
-        <w:rPr>
-          <w:rFonts w:ascii="Hepta Slab" w:hAnsi="Hepta Slab" w:cs="B Lotus" w:hint="cs"/>
-          <w:sz w:val="32"/>
-          <w:szCs w:val="32"/>
-          <w:rtl/>
-          <w:lang w:bidi="fa-IR"/>
-        </w:rPr>
-        <w:t xml:space="preserve"> نیاز به استفاده از رویکرد </w:t>
+        <w:t xml:space="preserve">در مقابل محیط های غیرقطعی نیاز به استفاده از رویکرد </w:t>
       </w:r>
       <w:r>
         <w:rPr>
@@ -2261,94 +2195,1290 @@
     </w:p>
     <w:p>
       <w:pPr>
-        <w:bidi/>
-        <w:jc w:val="both"/>
-        <w:rPr>
-          <w:rFonts w:ascii="Hepta Slab" w:hAnsi="Hepta Slab" w:cs="B Lotus"/>
-          <w:sz w:val="32"/>
-          <w:szCs w:val="32"/>
-          <w:rtl/>
-          <w:lang w:bidi="fa-IR"/>
-        </w:rPr>
-      </w:pPr>
-      <w:r>
-        <w:rPr>
-          <w:rFonts w:ascii="Hepta Slab" w:hAnsi="Hepta Slab" w:cs="B Lotus" w:hint="cs"/>
-          <w:sz w:val="32"/>
-          <w:szCs w:val="32"/>
-          <w:rtl/>
-          <w:lang w:bidi="fa-IR"/>
-        </w:rPr>
-        <w:t>سوال سوم</w:t>
-      </w:r>
-    </w:p>
-    <w:p>
-      <w:pPr>
-        <w:bidi/>
-        <w:jc w:val="both"/>
-        <w:rPr>
-          <w:rFonts w:ascii="Hepta Slab" w:hAnsi="Hepta Slab" w:cs="B Lotus"/>
-          <w:sz w:val="32"/>
-          <w:szCs w:val="32"/>
-          <w:lang w:bidi="fa-IR"/>
-        </w:rPr>
-      </w:pPr>
-    </w:p>
-    <w:p>
-      <w:pPr>
-        <w:bidi/>
-        <w:jc w:val="both"/>
-        <w:rPr>
-          <w:rFonts w:ascii="Hepta Slab" w:hAnsi="Hepta Slab" w:cs="B Lotus"/>
-          <w:sz w:val="32"/>
-          <w:szCs w:val="32"/>
-          <w:rtl/>
-          <w:lang w:bidi="fa-IR"/>
-        </w:rPr>
-      </w:pPr>
-    </w:p>
-    <w:p>
-      <w:pPr>
-        <w:bidi/>
-        <w:jc w:val="both"/>
-        <w:rPr>
-          <w:rFonts w:ascii="Hepta Slab" w:hAnsi="Hepta Slab" w:cs="B Lotus" w:hint="cs"/>
-          <w:sz w:val="32"/>
-          <w:szCs w:val="32"/>
-          <w:rtl/>
-          <w:lang w:bidi="fa-IR"/>
-        </w:rPr>
-      </w:pPr>
-    </w:p>
-    <w:p>
-      <w:pPr>
-        <w:bidi/>
-        <w:jc w:val="both"/>
-        <w:rPr>
-          <w:rFonts w:ascii="Hepta Slab" w:hAnsi="Hepta Slab" w:cs="B Lotus" w:hint="cs"/>
-          <w:sz w:val="32"/>
-          <w:szCs w:val="32"/>
-          <w:lang w:bidi="fa-IR"/>
-        </w:rPr>
-      </w:pPr>
-    </w:p>
-    <w:p>
-      <w:pPr>
-        <w:bidi/>
-        <w:rPr>
-          <w:rFonts w:ascii="Hepta Slab" w:hAnsi="Hepta Slab" w:cs="B Lotus" w:hint="cs"/>
+        <w:shd w:val="clear" w:color="auto" w:fill="669900"/>
+        <w:bidi/>
+        <w:jc w:val="center"/>
+        <w:rPr>
+          <w:rFonts w:ascii="Hepta Slab" w:hAnsi="Hepta Slab" w:cs="B Lotus"/>
+          <w:b/>
+          <w:bCs/>
+          <w:color w:val="FFFFFF" w:themeColor="background1"/>
           <w:sz w:val="40"/>
           <w:szCs w:val="40"/>
           <w:rtl/>
           <w:lang w:bidi="fa-IR"/>
         </w:rPr>
       </w:pPr>
-    </w:p>
-    <w:p>
-      <w:pPr>
-        <w:bidi/>
-        <w:rPr>
-          <w:rFonts w:ascii="Hepta Slab" w:hAnsi="Hepta Slab" w:cs="B Lotus" w:hint="cs"/>
+      <w:r>
+        <w:rPr>
+          <w:rFonts w:ascii="Hepta Slab" w:hAnsi="Hepta Slab" w:cs="B Lotus" w:hint="cs"/>
+          <w:b/>
+          <w:bCs/>
+          <w:color w:val="FFFFFF" w:themeColor="background1"/>
+          <w:sz w:val="40"/>
+          <w:szCs w:val="40"/>
+          <w:rtl/>
+          <w:lang w:bidi="fa-IR"/>
+        </w:rPr>
+        <w:t>سوال سوم</w:t>
+      </w:r>
+    </w:p>
+    <w:p>
+      <w:pPr>
+        <w:bidi/>
+        <w:jc w:val="both"/>
+        <w:rPr>
+          <w:rFonts w:ascii="Hepta Slab" w:hAnsi="Hepta Slab" w:cs="B Lotus"/>
+          <w:sz w:val="32"/>
+          <w:szCs w:val="32"/>
+          <w:rtl/>
+          <w:lang w:bidi="fa-IR"/>
+        </w:rPr>
+      </w:pPr>
+      <w:r>
+        <w:rPr>
+          <w:rFonts w:ascii="Hepta Slab" w:hAnsi="Hepta Slab" w:cs="B Lotus" w:hint="cs"/>
+          <w:sz w:val="32"/>
+          <w:szCs w:val="32"/>
+          <w:rtl/>
+          <w:lang w:bidi="fa-IR"/>
+        </w:rPr>
+        <w:t xml:space="preserve">مسائلی که در </w:t>
+      </w:r>
+      <w:r>
+        <w:rPr>
+          <w:rFonts w:ascii="Hepta Slab" w:hAnsi="Hepta Slab" w:cs="B Lotus"/>
+          <w:sz w:val="32"/>
+          <w:szCs w:val="32"/>
+          <w:lang w:bidi="fa-IR"/>
+        </w:rPr>
+        <w:t>RL</w:t>
+      </w:r>
+      <w:r>
+        <w:rPr>
+          <w:rFonts w:ascii="Hepta Slab" w:hAnsi="Hepta Slab" w:cs="B Lotus" w:hint="cs"/>
+          <w:sz w:val="32"/>
+          <w:szCs w:val="32"/>
+          <w:rtl/>
+          <w:lang w:bidi="fa-IR"/>
+        </w:rPr>
+        <w:t xml:space="preserve"> وجود دارند میتوانند توسط </w:t>
+      </w:r>
+      <w:r>
+        <w:rPr>
+          <w:rFonts w:ascii="Hepta Slab" w:hAnsi="Hepta Slab" w:cs="B Lotus"/>
+          <w:sz w:val="32"/>
+          <w:szCs w:val="32"/>
+          <w:lang w:bidi="fa-IR"/>
+        </w:rPr>
+        <w:t>MDP</w:t>
+      </w:r>
+      <w:r>
+        <w:rPr>
+          <w:rFonts w:ascii="Hepta Slab" w:hAnsi="Hepta Slab" w:cs="B Lotus" w:hint="cs"/>
+          <w:sz w:val="32"/>
+          <w:szCs w:val="32"/>
+          <w:rtl/>
+          <w:lang w:bidi="fa-IR"/>
+        </w:rPr>
+        <w:t xml:space="preserve"> به صورت زیر مدل شوند:</w:t>
+      </w:r>
+    </w:p>
+    <w:p>
+      <w:pPr>
+        <w:bidi/>
+        <w:jc w:val="both"/>
+        <w:rPr>
+          <w:rFonts w:ascii="Hepta Slab" w:hAnsi="Hepta Slab" w:cs="B Lotus"/>
+          <w:sz w:val="32"/>
+          <w:szCs w:val="32"/>
+          <w:rtl/>
+          <w:lang w:bidi="fa-IR"/>
+        </w:rPr>
+      </w:pPr>
+      <w:r>
+        <w:rPr>
+          <w:rFonts w:ascii="Hepta Slab" w:hAnsi="Hepta Slab" w:cs="B Lotus" w:hint="cs"/>
+          <w:sz w:val="32"/>
+          <w:szCs w:val="32"/>
+          <w:rtl/>
+          <w:lang w:bidi="fa-IR"/>
+        </w:rPr>
+        <w:t xml:space="preserve">اجزای </w:t>
+      </w:r>
+      <w:r>
+        <w:rPr>
+          <w:rFonts w:ascii="Hepta Slab" w:hAnsi="Hepta Slab" w:cs="B Lotus"/>
+          <w:sz w:val="32"/>
+          <w:szCs w:val="32"/>
+          <w:lang w:bidi="fa-IR"/>
+        </w:rPr>
+        <w:t>MDL</w:t>
+      </w:r>
+      <w:r>
+        <w:rPr>
+          <w:rFonts w:ascii="Hepta Slab" w:hAnsi="Hepta Slab" w:cs="B Lotus" w:hint="cs"/>
+          <w:sz w:val="32"/>
+          <w:szCs w:val="32"/>
+          <w:rtl/>
+          <w:lang w:bidi="fa-IR"/>
+        </w:rPr>
+        <w:t>:</w:t>
+      </w:r>
+    </w:p>
+    <w:p>
+      <w:pPr>
+        <w:bidi/>
+        <w:jc w:val="both"/>
+        <w:rPr>
+          <w:rFonts w:ascii="Hepta Slab" w:hAnsi="Hepta Slab" w:cs="B Lotus"/>
+          <w:sz w:val="32"/>
+          <w:szCs w:val="32"/>
+          <w:rtl/>
+          <w:lang w:bidi="fa-IR"/>
+        </w:rPr>
+      </w:pPr>
+      <w:r>
+        <w:rPr>
+          <w:rFonts w:ascii="Hepta Slab" w:hAnsi="Hepta Slab" w:cs="B Lotus"/>
+          <w:sz w:val="32"/>
+          <w:szCs w:val="32"/>
+          <w:lang w:bidi="fa-IR"/>
+        </w:rPr>
+        <w:t>(S) States</w:t>
+      </w:r>
+      <w:r>
+        <w:rPr>
+          <w:rFonts w:ascii="Hepta Slab" w:hAnsi="Hepta Slab" w:cs="B Lotus" w:hint="cs"/>
+          <w:sz w:val="32"/>
+          <w:szCs w:val="32"/>
+          <w:rtl/>
+          <w:lang w:bidi="fa-IR"/>
+        </w:rPr>
+        <w:t xml:space="preserve">: </w:t>
+      </w:r>
+      <w:r>
+        <w:rPr>
+          <w:rFonts w:ascii="Hepta Slab" w:hAnsi="Hepta Slab" w:cs="B Lotus" w:hint="cs"/>
+          <w:sz w:val="32"/>
+          <w:szCs w:val="32"/>
+          <w:rtl/>
+          <w:lang w:bidi="fa-IR"/>
+        </w:rPr>
+        <w:t xml:space="preserve">حالت های مسئله ما هستند که میتوانند بیانگر یک موقعیت خاص از شرایط اصلی مسئله باشند. </w:t>
+      </w:r>
+    </w:p>
+    <w:p>
+      <w:pPr>
+        <w:bidi/>
+        <w:jc w:val="both"/>
+        <w:rPr>
+          <w:rFonts w:ascii="Hepta Slab" w:hAnsi="Hepta Slab" w:cs="B Lotus"/>
+          <w:sz w:val="32"/>
+          <w:szCs w:val="32"/>
+          <w:rtl/>
+          <w:lang w:bidi="fa-IR"/>
+        </w:rPr>
+      </w:pPr>
+      <w:r>
+        <w:rPr>
+          <w:rFonts w:ascii="Hepta Slab" w:hAnsi="Hepta Slab" w:cs="B Lotus"/>
+          <w:sz w:val="32"/>
+          <w:szCs w:val="32"/>
+          <w:lang w:bidi="fa-IR"/>
+        </w:rPr>
+        <w:t>Actions</w:t>
+      </w:r>
+      <w:r>
+        <w:rPr>
+          <w:rFonts w:ascii="Hepta Slab" w:hAnsi="Hepta Slab" w:cs="B Lotus" w:hint="cs"/>
+          <w:sz w:val="32"/>
+          <w:szCs w:val="32"/>
+          <w:rtl/>
+          <w:lang w:bidi="fa-IR"/>
+        </w:rPr>
+        <w:t xml:space="preserve">: اقداماتی هستند که عامل میتواند در محیط انجام دهد. </w:t>
+      </w:r>
+    </w:p>
+    <w:p>
+      <w:pPr>
+        <w:bidi/>
+        <w:jc w:val="both"/>
+        <w:rPr>
+          <w:rFonts w:ascii="Hepta Slab" w:hAnsi="Hepta Slab" w:cs="B Lotus"/>
+          <w:sz w:val="32"/>
+          <w:szCs w:val="32"/>
+          <w:rtl/>
+          <w:lang w:bidi="fa-IR"/>
+        </w:rPr>
+      </w:pPr>
+      <w:r>
+        <w:rPr>
+          <w:rFonts w:ascii="Hepta Slab" w:hAnsi="Hepta Slab" w:cs="B Lotus"/>
+          <w:sz w:val="32"/>
+          <w:szCs w:val="32"/>
+          <w:lang w:bidi="fa-IR"/>
+        </w:rPr>
+        <w:t>Transition probabilities</w:t>
+      </w:r>
+      <w:r>
+        <w:rPr>
+          <w:rFonts w:ascii="Hepta Slab" w:hAnsi="Hepta Slab" w:cs="B Lotus" w:hint="cs"/>
+          <w:sz w:val="32"/>
+          <w:szCs w:val="32"/>
+          <w:rtl/>
+          <w:lang w:bidi="fa-IR"/>
+        </w:rPr>
+        <w:t xml:space="preserve">: در این مرحله جایی است که عنصر عدم قطعیت وارد مسئله میشود. برای هر </w:t>
+      </w:r>
+      <w:r>
+        <w:rPr>
+          <w:rFonts w:ascii="Hepta Slab" w:hAnsi="Hepta Slab" w:cs="B Lotus"/>
+          <w:sz w:val="32"/>
+          <w:szCs w:val="32"/>
+          <w:lang w:bidi="fa-IR"/>
+        </w:rPr>
+        <w:t>action</w:t>
+      </w:r>
+      <w:r>
+        <w:rPr>
+          <w:rFonts w:ascii="Hepta Slab" w:hAnsi="Hepta Slab" w:cs="B Lotus" w:hint="cs"/>
+          <w:sz w:val="32"/>
+          <w:szCs w:val="32"/>
+          <w:rtl/>
+          <w:lang w:bidi="fa-IR"/>
+        </w:rPr>
+        <w:t xml:space="preserve"> در هر حالتی که انجام میدهیم یک احتمالی بین حالت بعدی توزیع میشود. </w:t>
+      </w:r>
+    </w:p>
+    <w:p>
+      <w:pPr>
+        <w:bidi/>
+        <w:jc w:val="both"/>
+        <w:rPr>
+          <w:rFonts w:ascii="Hepta Slab" w:hAnsi="Hepta Slab" w:cs="B Lotus"/>
+          <w:sz w:val="32"/>
+          <w:szCs w:val="32"/>
+          <w:rtl/>
+          <w:lang w:bidi="fa-IR"/>
+        </w:rPr>
+      </w:pPr>
+      <w:r>
+        <w:rPr>
+          <w:rFonts w:ascii="Hepta Slab" w:hAnsi="Hepta Slab" w:cs="B Lotus"/>
+          <w:sz w:val="32"/>
+          <w:szCs w:val="32"/>
+          <w:lang w:bidi="fa-IR"/>
+        </w:rPr>
+        <w:lastRenderedPageBreak/>
+        <w:t>Reward</w:t>
+      </w:r>
+      <w:r>
+        <w:rPr>
+          <w:rFonts w:ascii="Hepta Slab" w:hAnsi="Hepta Slab" w:cs="B Lotus" w:hint="cs"/>
+          <w:sz w:val="32"/>
+          <w:szCs w:val="32"/>
+          <w:rtl/>
+          <w:lang w:bidi="fa-IR"/>
+        </w:rPr>
+        <w:t xml:space="preserve">: پاداشی است که هر حالت به ما میدهد. </w:t>
+      </w:r>
+      <w:r>
+        <w:rPr>
+          <w:rFonts w:ascii="Hepta Slab" w:hAnsi="Hepta Slab" w:cs="B Lotus" w:hint="cs"/>
+          <w:sz w:val="32"/>
+          <w:szCs w:val="32"/>
+          <w:rtl/>
+          <w:lang w:bidi="fa-IR"/>
+        </w:rPr>
+        <w:t xml:space="preserve">پاداش میتواند مثبت باشد به معنای نزدیک تر شدن مثلا به هدف و یا جریمه باشد. </w:t>
+      </w:r>
+    </w:p>
+    <w:p>
+      <w:pPr>
+        <w:bidi/>
+        <w:jc w:val="both"/>
+        <w:rPr>
+          <w:rFonts w:ascii="Hepta Slab" w:hAnsi="Hepta Slab" w:cs="B Lotus"/>
+          <w:sz w:val="32"/>
+          <w:szCs w:val="32"/>
+          <w:rtl/>
+          <w:lang w:bidi="fa-IR"/>
+        </w:rPr>
+      </w:pPr>
+      <w:r>
+        <w:rPr>
+          <w:rFonts w:ascii="Hepta Slab" w:hAnsi="Hepta Slab" w:cs="B Lotus"/>
+          <w:sz w:val="32"/>
+          <w:szCs w:val="32"/>
+          <w:lang w:bidi="fa-IR"/>
+        </w:rPr>
+        <w:t>Goal</w:t>
+      </w:r>
+      <w:r>
+        <w:rPr>
+          <w:rFonts w:ascii="Hepta Slab" w:hAnsi="Hepta Slab" w:cs="B Lotus" w:hint="cs"/>
+          <w:sz w:val="32"/>
+          <w:szCs w:val="32"/>
+          <w:rtl/>
+          <w:lang w:bidi="fa-IR"/>
+        </w:rPr>
+        <w:t xml:space="preserve">: </w:t>
+      </w:r>
+      <w:r>
+        <w:rPr>
+          <w:rFonts w:ascii="Hepta Slab" w:hAnsi="Hepta Slab" w:cs="B Lotus" w:hint="cs"/>
+          <w:sz w:val="32"/>
+          <w:szCs w:val="32"/>
+          <w:rtl/>
+          <w:lang w:bidi="fa-IR"/>
+        </w:rPr>
+        <w:t xml:space="preserve">هدف پیدا کردن سیاستی است که به ما میگوید هر حالت چه </w:t>
+      </w:r>
+      <w:r>
+        <w:rPr>
+          <w:rFonts w:ascii="Hepta Slab" w:hAnsi="Hepta Slab" w:cs="B Lotus"/>
+          <w:sz w:val="32"/>
+          <w:szCs w:val="32"/>
+          <w:lang w:bidi="fa-IR"/>
+        </w:rPr>
+        <w:t>action</w:t>
+      </w:r>
+      <w:r>
+        <w:rPr>
+          <w:rFonts w:ascii="Hepta Slab" w:hAnsi="Hepta Slab" w:cs="B Lotus" w:hint="cs"/>
+          <w:sz w:val="32"/>
+          <w:szCs w:val="32"/>
+          <w:rtl/>
+          <w:lang w:bidi="fa-IR"/>
+        </w:rPr>
+        <w:t>یی را انجام بدهیم. به دنبال سیاست بهینه ای هستیم که پاداش انباشته شده مورد انتظار ما را در طول زمان بیشینه کند. (به نوعی امید ریاضی پاداش انباشته شده را میخواهیم بدست بیاوریم).</w:t>
+      </w:r>
+    </w:p>
+    <w:p>
+      <w:pPr>
+        <w:bidi/>
+        <w:jc w:val="both"/>
+        <w:rPr>
+          <w:rFonts w:ascii="Hepta Slab" w:hAnsi="Hepta Slab" w:cs="B Lotus"/>
+          <w:sz w:val="32"/>
+          <w:szCs w:val="32"/>
+          <w:rtl/>
+          <w:lang w:bidi="fa-IR"/>
+        </w:rPr>
+      </w:pPr>
+      <w:r>
+        <w:rPr>
+          <w:rFonts w:ascii="Hepta Slab" w:hAnsi="Hepta Slab" w:cs="B Lotus" w:hint="cs"/>
+          <w:sz w:val="32"/>
+          <w:szCs w:val="32"/>
+          <w:rtl/>
+          <w:lang w:bidi="fa-IR"/>
+        </w:rPr>
+        <w:t>فرآیند تصمیم گیری (پیدا کردن سیاست بهینه):</w:t>
+      </w:r>
+    </w:p>
+    <w:p>
+      <w:pPr>
+        <w:bidi/>
+        <w:jc w:val="both"/>
+        <w:rPr>
+          <w:rFonts w:ascii="Hepta Slab" w:hAnsi="Hepta Slab" w:cs="B Lotus"/>
+          <w:sz w:val="32"/>
+          <w:szCs w:val="32"/>
+          <w:rtl/>
+          <w:lang w:bidi="fa-IR"/>
+        </w:rPr>
+      </w:pPr>
+      <w:r>
+        <w:rPr>
+          <w:rFonts w:ascii="Hepta Slab" w:hAnsi="Hepta Slab" w:cs="B Lotus" w:hint="cs"/>
+          <w:sz w:val="32"/>
+          <w:szCs w:val="32"/>
+          <w:rtl/>
+          <w:lang w:bidi="fa-IR"/>
+        </w:rPr>
+        <w:t xml:space="preserve">ابتدا برای هر حالت ما یک تابع </w:t>
+      </w:r>
+      <w:r>
+        <w:rPr>
+          <w:rFonts w:ascii="Hepta Slab" w:hAnsi="Hepta Slab" w:cs="B Lotus"/>
+          <w:sz w:val="32"/>
+          <w:szCs w:val="32"/>
+          <w:lang w:bidi="fa-IR"/>
+        </w:rPr>
+        <w:t>value</w:t>
+      </w:r>
+      <w:r>
+        <w:rPr>
+          <w:rFonts w:ascii="Hepta Slab" w:hAnsi="Hepta Slab" w:cs="B Lotus" w:hint="cs"/>
+          <w:sz w:val="32"/>
+          <w:szCs w:val="32"/>
+          <w:rtl/>
+          <w:lang w:bidi="fa-IR"/>
+        </w:rPr>
+        <w:t xml:space="preserve"> تعریف میکنیم تا ببینیم با رسیدن به این حالت چه مقدار پاداش به عامل داده میشود. </w:t>
+      </w:r>
+      <w:r>
+        <w:rPr>
+          <w:rFonts w:ascii="Hepta Slab" w:hAnsi="Hepta Slab" w:cs="B Lotus" w:hint="cs"/>
+          <w:sz w:val="32"/>
+          <w:szCs w:val="32"/>
+          <w:rtl/>
+          <w:lang w:bidi="fa-IR"/>
+        </w:rPr>
+        <w:t xml:space="preserve">بعد از آن باید معادله </w:t>
+      </w:r>
+      <w:r>
+        <w:rPr>
+          <w:rFonts w:ascii="Hepta Slab" w:hAnsi="Hepta Slab" w:cs="B Lotus"/>
+          <w:sz w:val="32"/>
+          <w:szCs w:val="32"/>
+          <w:lang w:bidi="fa-IR"/>
+        </w:rPr>
+        <w:t>bellman</w:t>
+      </w:r>
+      <w:r>
+        <w:rPr>
+          <w:rFonts w:ascii="Hepta Slab" w:hAnsi="Hepta Slab" w:cs="B Lotus" w:hint="cs"/>
+          <w:sz w:val="32"/>
+          <w:szCs w:val="32"/>
+          <w:rtl/>
+          <w:lang w:bidi="fa-IR"/>
+        </w:rPr>
+        <w:t xml:space="preserve"> را حل کنیم. این معادله به ما میگوید که </w:t>
+      </w:r>
+      <w:r>
+        <w:rPr>
+          <w:rFonts w:ascii="Hepta Slab" w:hAnsi="Hepta Slab" w:cs="B Lotus"/>
+          <w:sz w:val="32"/>
+          <w:szCs w:val="32"/>
+          <w:lang w:bidi="fa-IR"/>
+        </w:rPr>
+        <w:t>value</w:t>
+      </w:r>
+      <w:r>
+        <w:rPr>
+          <w:rFonts w:ascii="Hepta Slab" w:hAnsi="Hepta Slab" w:cs="B Lotus" w:hint="cs"/>
+          <w:sz w:val="32"/>
+          <w:szCs w:val="32"/>
+          <w:rtl/>
+          <w:lang w:bidi="fa-IR"/>
+        </w:rPr>
+        <w:t xml:space="preserve"> یک حالت برابر است با پاداش لحظه ای در این حالت فعلی بعلاوه </w:t>
+      </w:r>
+      <w:r>
+        <w:rPr>
+          <w:rFonts w:ascii="Hepta Slab" w:hAnsi="Hepta Slab" w:cs="B Lotus"/>
+          <w:sz w:val="32"/>
+          <w:szCs w:val="32"/>
+          <w:lang w:bidi="fa-IR"/>
+        </w:rPr>
+        <w:t>value</w:t>
+      </w:r>
+      <w:r>
+        <w:rPr>
+          <w:rFonts w:ascii="Hepta Slab" w:hAnsi="Hepta Slab" w:cs="B Lotus" w:hint="cs"/>
+          <w:sz w:val="32"/>
+          <w:szCs w:val="32"/>
+          <w:rtl/>
+          <w:lang w:bidi="fa-IR"/>
+        </w:rPr>
+        <w:t xml:space="preserve"> مورد انتظار در حالت بعدی. ( امید ریاضی گرفتن از </w:t>
+      </w:r>
+      <w:r>
+        <w:rPr>
+          <w:rFonts w:ascii="Hepta Slab" w:hAnsi="Hepta Slab" w:cs="B Lotus"/>
+          <w:sz w:val="32"/>
+          <w:szCs w:val="32"/>
+          <w:lang w:bidi="fa-IR"/>
+        </w:rPr>
+        <w:t>value</w:t>
+      </w:r>
+      <w:r>
+        <w:rPr>
+          <w:rFonts w:ascii="Hepta Slab" w:hAnsi="Hepta Slab" w:cs="B Lotus" w:hint="cs"/>
+          <w:sz w:val="32"/>
+          <w:szCs w:val="32"/>
+          <w:rtl/>
+          <w:lang w:bidi="fa-IR"/>
+        </w:rPr>
+        <w:t xml:space="preserve"> های حالت بعدی). </w:t>
+      </w:r>
+    </w:p>
+    <w:p>
+      <w:pPr>
+        <w:bidi/>
+        <w:jc w:val="both"/>
+        <w:rPr>
+          <w:rFonts w:ascii="Hepta Slab" w:hAnsi="Hepta Slab" w:cs="B Lotus"/>
+          <w:sz w:val="32"/>
+          <w:szCs w:val="32"/>
+          <w:rtl/>
+          <w:lang w:bidi="fa-IR"/>
+        </w:rPr>
+      </w:pPr>
+      <w:r>
+        <w:rPr>
+          <w:rFonts w:ascii="Hepta Slab" w:hAnsi="Hepta Slab" w:cs="B Lotus" w:hint="cs"/>
+          <w:sz w:val="32"/>
+          <w:szCs w:val="32"/>
+          <w:rtl/>
+          <w:lang w:bidi="fa-IR"/>
+        </w:rPr>
+        <w:t xml:space="preserve">بعد از اینکه </w:t>
+      </w:r>
+      <w:r>
+        <w:rPr>
+          <w:rFonts w:ascii="Hepta Slab" w:hAnsi="Hepta Slab" w:cs="B Lotus"/>
+          <w:sz w:val="32"/>
+          <w:szCs w:val="32"/>
+          <w:lang w:bidi="fa-IR"/>
+        </w:rPr>
+        <w:t>value</w:t>
+      </w:r>
+      <w:r>
+        <w:rPr>
+          <w:rFonts w:ascii="Hepta Slab" w:hAnsi="Hepta Slab" w:cs="B Lotus" w:hint="cs"/>
+          <w:sz w:val="32"/>
+          <w:szCs w:val="32"/>
+          <w:rtl/>
+          <w:lang w:bidi="fa-IR"/>
+        </w:rPr>
+        <w:t xml:space="preserve"> را برای هر حالت بدست آوردیم، به دنبال انتخاب سیاست بهینه میرویم</w:t>
+      </w:r>
+      <w:r>
+        <w:rPr>
+          <w:rFonts w:ascii="Hepta Slab" w:hAnsi="Hepta Slab" w:cs="B Lotus" w:hint="cs"/>
+          <w:sz w:val="32"/>
+          <w:szCs w:val="32"/>
+          <w:rtl/>
+          <w:lang w:bidi="fa-IR"/>
+        </w:rPr>
+        <w:t xml:space="preserve">. در هر حالت به دنبال </w:t>
+      </w:r>
+      <w:r>
+        <w:rPr>
+          <w:rFonts w:ascii="Hepta Slab" w:hAnsi="Hepta Slab" w:cs="B Lotus"/>
+          <w:sz w:val="32"/>
+          <w:szCs w:val="32"/>
+          <w:lang w:bidi="fa-IR"/>
+        </w:rPr>
+        <w:t>action</w:t>
+      </w:r>
+      <w:r>
+        <w:rPr>
+          <w:rFonts w:ascii="Hepta Slab" w:hAnsi="Hepta Slab" w:cs="B Lotus" w:hint="cs"/>
+          <w:sz w:val="32"/>
+          <w:szCs w:val="32"/>
+          <w:rtl/>
+          <w:lang w:bidi="fa-IR"/>
+        </w:rPr>
+        <w:t xml:space="preserve">یی میرویم که بیشترین امید ریاضی یا مقدار مورد انتظار برای </w:t>
+      </w:r>
+      <w:r>
+        <w:rPr>
+          <w:rFonts w:ascii="Hepta Slab" w:hAnsi="Hepta Slab" w:cs="B Lotus"/>
+          <w:sz w:val="32"/>
+          <w:szCs w:val="32"/>
+          <w:lang w:bidi="fa-IR"/>
+        </w:rPr>
+        <w:t>value</w:t>
+      </w:r>
+      <w:r>
+        <w:rPr>
+          <w:rFonts w:ascii="Hepta Slab" w:hAnsi="Hepta Slab" w:cs="B Lotus" w:hint="cs"/>
+          <w:sz w:val="32"/>
+          <w:szCs w:val="32"/>
+          <w:rtl/>
+          <w:lang w:bidi="fa-IR"/>
+        </w:rPr>
+        <w:t xml:space="preserve"> را به ما بدهد. </w:t>
+      </w:r>
+    </w:p>
+    <w:p>
+      <w:pPr>
+        <w:bidi/>
+        <w:jc w:val="both"/>
+        <w:rPr>
+          <w:rFonts w:ascii="Hepta Slab" w:hAnsi="Hepta Slab" w:cs="B Lotus" w:hint="cs"/>
+          <w:sz w:val="32"/>
+          <w:szCs w:val="32"/>
+          <w:rtl/>
+          <w:lang w:bidi="fa-IR"/>
+        </w:rPr>
+      </w:pPr>
+      <w:r>
+        <w:rPr>
+          <w:rFonts w:ascii="Hepta Slab" w:hAnsi="Hepta Slab" w:cs="B Lotus" w:hint="cs"/>
+          <w:sz w:val="32"/>
+          <w:szCs w:val="32"/>
+          <w:rtl/>
+          <w:lang w:bidi="fa-IR"/>
+        </w:rPr>
+        <w:t xml:space="preserve">پس به طور کلی ما با استفاده از </w:t>
+      </w:r>
+      <w:r>
+        <w:rPr>
+          <w:rFonts w:ascii="Hepta Slab" w:hAnsi="Hepta Slab" w:cs="B Lotus"/>
+          <w:sz w:val="32"/>
+          <w:szCs w:val="32"/>
+          <w:lang w:bidi="fa-IR"/>
+        </w:rPr>
+        <w:t>MDP</w:t>
+      </w:r>
+      <w:r>
+        <w:rPr>
+          <w:rFonts w:ascii="Hepta Slab" w:hAnsi="Hepta Slab" w:cs="B Lotus" w:hint="cs"/>
+          <w:sz w:val="32"/>
+          <w:szCs w:val="32"/>
+          <w:rtl/>
+          <w:lang w:bidi="fa-IR"/>
+        </w:rPr>
+        <w:t xml:space="preserve"> شرایط محیطی را توصیف میکنیم که در آن ما در یک حالت قرار داریم و یک </w:t>
+      </w:r>
+      <w:r>
+        <w:rPr>
+          <w:rFonts w:ascii="Hepta Slab" w:hAnsi="Hepta Slab" w:cs="B Lotus"/>
+          <w:sz w:val="32"/>
+          <w:szCs w:val="32"/>
+          <w:lang w:bidi="fa-IR"/>
+        </w:rPr>
+        <w:t>action</w:t>
+      </w:r>
+      <w:r>
+        <w:rPr>
+          <w:rFonts w:ascii="Hepta Slab" w:hAnsi="Hepta Slab" w:cs="B Lotus" w:hint="cs"/>
+          <w:sz w:val="32"/>
+          <w:szCs w:val="32"/>
+          <w:rtl/>
+          <w:lang w:bidi="fa-IR"/>
+        </w:rPr>
+        <w:t xml:space="preserve"> انجام میدهیم که انجام این کار یک سری نتایج به همراه دارد همراه با یک مقدار عدم قطعیت </w:t>
+      </w:r>
+      <w:r>
+        <w:rPr>
+          <w:rFonts w:ascii="Hepta Slab" w:hAnsi="Hepta Slab" w:cs="B Lotus" w:hint="cs"/>
+          <w:sz w:val="32"/>
+          <w:szCs w:val="32"/>
+          <w:rtl/>
+          <w:lang w:bidi="fa-IR"/>
+        </w:rPr>
+        <w:t xml:space="preserve">یعنی نتیجه </w:t>
+      </w:r>
+      <w:r>
+        <w:rPr>
+          <w:rFonts w:ascii="Hepta Slab" w:hAnsi="Hepta Slab" w:cs="B Lotus"/>
+          <w:sz w:val="32"/>
+          <w:szCs w:val="32"/>
+          <w:lang w:bidi="fa-IR"/>
+        </w:rPr>
+        <w:t>action</w:t>
+      </w:r>
+      <w:r>
+        <w:rPr>
+          <w:rFonts w:ascii="Hepta Slab" w:hAnsi="Hepta Slab" w:cs="B Lotus" w:hint="cs"/>
+          <w:sz w:val="32"/>
+          <w:szCs w:val="32"/>
+          <w:rtl/>
+          <w:lang w:bidi="fa-IR"/>
+        </w:rPr>
+        <w:t xml:space="preserve"> از قبل مشخص نیست و ممکن است به حالت جدید برویم. بر اساس حالتی که به آن رفتیم پاداش دریافت میکنیم یا جریمه میشویم. هدف این است که پاداش خودمان را در طول زمان بیشینه کنیم. </w:t>
+      </w:r>
+      <w:r>
+        <w:rPr>
+          <w:rFonts w:ascii="Hepta Slab" w:hAnsi="Hepta Slab" w:cs="B Lotus" w:hint="cs"/>
+          <w:sz w:val="32"/>
+          <w:szCs w:val="32"/>
+          <w:rtl/>
+          <w:lang w:bidi="fa-IR"/>
+        </w:rPr>
+        <w:t xml:space="preserve">رویکرد </w:t>
+      </w:r>
+      <w:r>
+        <w:rPr>
+          <w:rFonts w:ascii="Hepta Slab" w:hAnsi="Hepta Slab" w:cs="B Lotus"/>
+          <w:sz w:val="32"/>
+          <w:szCs w:val="32"/>
+          <w:lang w:bidi="fa-IR"/>
+        </w:rPr>
+        <w:t>Markov</w:t>
+      </w:r>
+      <w:r>
+        <w:rPr>
+          <w:rFonts w:ascii="Hepta Slab" w:hAnsi="Hepta Slab" w:cs="B Lotus" w:hint="cs"/>
+          <w:sz w:val="32"/>
+          <w:szCs w:val="32"/>
+          <w:rtl/>
+          <w:lang w:bidi="fa-IR"/>
+        </w:rPr>
+        <w:t xml:space="preserve"> به ما میگوید که آینده فقط به حال فعلی بستگی دارد نه به گذشته</w:t>
+      </w:r>
+      <w:r>
+        <w:rPr>
+          <w:rFonts w:ascii="Hepta Slab" w:hAnsi="Hepta Slab" w:cs="B Lotus" w:hint="cs"/>
+          <w:sz w:val="32"/>
+          <w:szCs w:val="32"/>
+          <w:rtl/>
+          <w:lang w:bidi="fa-IR"/>
+        </w:rPr>
+        <w:t xml:space="preserve"> یعنی حالت بعدی و پاداشی که دریافت خواهی کرد به حالت فعلی و </w:t>
+      </w:r>
+      <w:r>
+        <w:rPr>
+          <w:rFonts w:ascii="Hepta Slab" w:hAnsi="Hepta Slab" w:cs="B Lotus"/>
+          <w:sz w:val="32"/>
+          <w:szCs w:val="32"/>
+          <w:lang w:bidi="fa-IR"/>
+        </w:rPr>
+        <w:t>action</w:t>
+      </w:r>
+      <w:r>
+        <w:rPr>
+          <w:rFonts w:ascii="Hepta Slab" w:hAnsi="Hepta Slab" w:cs="B Lotus" w:hint="cs"/>
+          <w:sz w:val="32"/>
+          <w:szCs w:val="32"/>
+          <w:rtl/>
+          <w:lang w:bidi="fa-IR"/>
+        </w:rPr>
+        <w:t xml:space="preserve">یی که انجام میدهی بستگی دارد و اهمیتی ندارد چطور به حالت فعلی رسیدی در واقع </w:t>
+      </w:r>
+      <w:r>
+        <w:rPr>
+          <w:rFonts w:ascii="Hepta Slab" w:hAnsi="Hepta Slab" w:cs="B Lotus"/>
+          <w:sz w:val="32"/>
+          <w:szCs w:val="32"/>
+          <w:lang w:bidi="fa-IR"/>
+        </w:rPr>
+        <w:t>Markov</w:t>
+      </w:r>
+      <w:r>
+        <w:rPr>
+          <w:rFonts w:ascii="Hepta Slab" w:hAnsi="Hepta Slab" w:cs="B Lotus" w:hint="cs"/>
+          <w:sz w:val="32"/>
+          <w:szCs w:val="32"/>
+          <w:rtl/>
+          <w:lang w:bidi="fa-IR"/>
+        </w:rPr>
+        <w:t xml:space="preserve"> به ما یک نبود حافظه یا </w:t>
+      </w:r>
+      <w:r>
+        <w:rPr>
+          <w:rFonts w:ascii="Hepta Slab" w:hAnsi="Hepta Slab" w:cs="B Lotus"/>
+          <w:sz w:val="32"/>
+          <w:szCs w:val="32"/>
+          <w:lang w:bidi="fa-IR"/>
+        </w:rPr>
+        <w:t>memorylessnes</w:t>
+      </w:r>
+      <w:r>
+        <w:rPr>
+          <w:rFonts w:ascii="Hepta Slab" w:hAnsi="Hepta Slab" w:cs="B Lotus"/>
+          <w:sz w:val="32"/>
+          <w:szCs w:val="32"/>
+          <w:lang w:bidi="fa-IR"/>
+        </w:rPr>
+        <w:t>s</w:t>
+      </w:r>
+      <w:r>
+        <w:rPr>
+          <w:rFonts w:ascii="Hepta Slab" w:hAnsi="Hepta Slab" w:cs="B Lotus" w:hint="cs"/>
+          <w:sz w:val="32"/>
+          <w:szCs w:val="32"/>
+          <w:rtl/>
+          <w:lang w:bidi="fa-IR"/>
+        </w:rPr>
+        <w:t xml:space="preserve"> </w:t>
+      </w:r>
+      <w:r>
+        <w:rPr>
+          <w:rFonts w:ascii="Hepta Slab" w:hAnsi="Hepta Slab" w:cs="B Lotus" w:hint="cs"/>
+          <w:sz w:val="32"/>
+          <w:szCs w:val="32"/>
+          <w:rtl/>
+          <w:lang w:bidi="fa-IR"/>
+        </w:rPr>
+        <w:t xml:space="preserve"> میدهد </w:t>
+      </w:r>
+      <w:r>
+        <w:rPr>
+          <w:rFonts w:ascii="Hepta Slab" w:hAnsi="Hepta Slab" w:cs="B Lotus" w:hint="cs"/>
+          <w:sz w:val="32"/>
+          <w:szCs w:val="32"/>
+          <w:rtl/>
+          <w:lang w:bidi="fa-IR"/>
+        </w:rPr>
+        <w:lastRenderedPageBreak/>
+        <w:t xml:space="preserve">تا مسئله ما ساده شود. در عکس زیر به خوبی این نماد پردازی در تصمیم مارکوف نمایان گر است اگر چه که به ضریب </w:t>
+      </w:r>
+      <w:r>
+        <w:rPr>
+          <w:rFonts w:ascii="Hepta Slab" w:hAnsi="Hepta Slab" w:cs="B Lotus"/>
+          <w:sz w:val="32"/>
+          <w:szCs w:val="32"/>
+          <w:lang w:bidi="fa-IR"/>
+        </w:rPr>
+        <w:t>discount</w:t>
+      </w:r>
+      <w:r>
+        <w:rPr>
+          <w:rFonts w:ascii="Hepta Slab" w:hAnsi="Hepta Slab" w:cs="B Lotus" w:hint="cs"/>
+          <w:sz w:val="32"/>
+          <w:szCs w:val="32"/>
+          <w:rtl/>
+          <w:lang w:bidi="fa-IR"/>
+        </w:rPr>
+        <w:t xml:space="preserve"> اشاره نشده است. این ضریب یک عددی بین 0 و 1 است که اهمیت پاداش های آینده را نسبت به پاداش لحظه ای در حالت فعلی را مشخص میکند. </w:t>
+      </w:r>
+      <w:r>
+        <w:rPr>
+          <w:rFonts w:ascii="Hepta Slab" w:hAnsi="Hepta Slab" w:cs="B Lotus" w:hint="cs"/>
+          <w:sz w:val="32"/>
+          <w:szCs w:val="32"/>
+          <w:rtl/>
+          <w:lang w:bidi="fa-IR"/>
+        </w:rPr>
+        <w:t>هر چه این مقدار بزرگتر باشد ما به پاداش های دراز مدت بیشتر اهمیت میدهیم</w:t>
+      </w:r>
+      <w:r>
+        <w:rPr>
+          <w:rFonts w:ascii="Hepta Slab" w:hAnsi="Hepta Slab" w:cs="B Lotus" w:hint="cs"/>
+          <w:sz w:val="32"/>
+          <w:szCs w:val="32"/>
+          <w:rtl/>
+          <w:lang w:bidi="fa-IR"/>
+        </w:rPr>
+        <w:t xml:space="preserve">، این ضریب را با </w:t>
+      </w:r>
+      <w:r>
+        <w:rPr>
+          <w:rFonts w:ascii="Hepta Slab" w:hAnsi="Hepta Slab" w:cs="B Lotus"/>
+          <w:sz w:val="32"/>
+          <w:szCs w:val="32"/>
+          <w:lang w:bidi="fa-IR"/>
+        </w:rPr>
+        <w:t>gamma</w:t>
+      </w:r>
+      <w:r>
+        <w:rPr>
+          <w:rFonts w:ascii="Hepta Slab" w:hAnsi="Hepta Slab" w:cs="B Lotus" w:hint="cs"/>
+          <w:sz w:val="32"/>
+          <w:szCs w:val="32"/>
+          <w:rtl/>
+          <w:lang w:bidi="fa-IR"/>
+        </w:rPr>
+        <w:t xml:space="preserve"> یونانی نمایش میدهیم. </w:t>
+      </w:r>
+      <w:r>
+        <w:rPr>
+          <w:rFonts w:ascii="Hepta Slab" w:hAnsi="Hepta Slab" w:cs="B Lotus" w:hint="cs"/>
+          <w:sz w:val="32"/>
+          <w:szCs w:val="32"/>
+          <w:rtl/>
+          <w:lang w:bidi="fa-IR"/>
+        </w:rPr>
+        <w:t xml:space="preserve">سیاست بهینه با </w:t>
+      </w:r>
+      <w:r>
+        <w:rPr>
+          <w:rFonts w:ascii="Hepta Slab" w:hAnsi="Hepta Slab" w:cs="B Lotus"/>
+          <w:sz w:val="32"/>
+          <w:szCs w:val="32"/>
+          <w:lang w:bidi="fa-IR"/>
+        </w:rPr>
+        <w:t>π*</w:t>
+      </w:r>
+      <w:r>
+        <w:rPr>
+          <w:rFonts w:ascii="Hepta Slab" w:hAnsi="Hepta Slab" w:cs="B Lotus" w:hint="cs"/>
+          <w:sz w:val="32"/>
+          <w:szCs w:val="32"/>
+          <w:rtl/>
+          <w:lang w:bidi="fa-IR"/>
+        </w:rPr>
+        <w:t xml:space="preserve"> مشخص شده است</w:t>
+      </w:r>
+      <w:r>
+        <w:rPr>
+          <w:rFonts w:ascii="Hepta Slab" w:hAnsi="Hepta Slab" w:cs="B Lotus" w:hint="cs"/>
+          <w:sz w:val="32"/>
+          <w:szCs w:val="32"/>
+          <w:rtl/>
+          <w:lang w:bidi="fa-IR"/>
+        </w:rPr>
+        <w:t xml:space="preserve">. همچنین در این تصویر به تابع </w:t>
+      </w:r>
+      <w:r>
+        <w:rPr>
+          <w:rFonts w:ascii="Hepta Slab" w:hAnsi="Hepta Slab" w:cs="B Lotus"/>
+          <w:sz w:val="32"/>
+          <w:szCs w:val="32"/>
+          <w:lang w:bidi="fa-IR"/>
+        </w:rPr>
+        <w:t>action value</w:t>
+      </w:r>
+      <w:r>
+        <w:rPr>
+          <w:rFonts w:ascii="Hepta Slab" w:hAnsi="Hepta Slab" w:cs="B Lotus" w:hint="cs"/>
+          <w:sz w:val="32"/>
+          <w:szCs w:val="32"/>
+          <w:rtl/>
+          <w:lang w:bidi="fa-IR"/>
+        </w:rPr>
+        <w:t xml:space="preserve"> که با </w:t>
+      </w:r>
+      <w:r>
+        <w:rPr>
+          <w:rFonts w:ascii="Hepta Slab" w:hAnsi="Hepta Slab" w:cs="B Lotus"/>
+          <w:sz w:val="32"/>
+          <w:szCs w:val="32"/>
+          <w:lang w:bidi="fa-IR"/>
+        </w:rPr>
+        <w:t>Q</w:t>
+      </w:r>
+      <w:r>
+        <w:rPr>
+          <w:rFonts w:ascii="Hepta Slab" w:hAnsi="Hepta Slab" w:cs="B Lotus" w:hint="cs"/>
+          <w:sz w:val="32"/>
+          <w:szCs w:val="32"/>
+          <w:rtl/>
+          <w:lang w:bidi="fa-IR"/>
+        </w:rPr>
+        <w:t xml:space="preserve"> نمایش داده میشود اشاره نشده است که امید ریاضی یا مقدار مورد انتظار پاداش </w:t>
+      </w:r>
+      <w:r>
+        <w:rPr>
+          <w:rFonts w:ascii="Hepta Slab" w:hAnsi="Hepta Slab" w:cs="B Lotus"/>
+          <w:sz w:val="32"/>
+          <w:szCs w:val="32"/>
+          <w:lang w:bidi="fa-IR"/>
+        </w:rPr>
+        <w:t>discounted</w:t>
+      </w:r>
+      <w:r>
+        <w:rPr>
+          <w:rFonts w:ascii="Hepta Slab" w:hAnsi="Hepta Slab" w:cs="B Lotus" w:hint="cs"/>
+          <w:sz w:val="32"/>
+          <w:szCs w:val="32"/>
+          <w:rtl/>
+          <w:lang w:bidi="fa-IR"/>
+        </w:rPr>
+        <w:t xml:space="preserve"> تجمعی را</w:t>
+      </w:r>
+      <w:r>
+        <w:rPr>
+          <w:rFonts w:ascii="Hepta Slab" w:hAnsi="Hepta Slab" w:cs="B Lotus" w:hint="cs"/>
+          <w:sz w:val="32"/>
+          <w:szCs w:val="32"/>
+          <w:rtl/>
+          <w:lang w:bidi="fa-IR"/>
+        </w:rPr>
+        <w:t xml:space="preserve"> بر اساس حالت شروع، </w:t>
+      </w:r>
+      <w:r>
+        <w:rPr>
+          <w:rFonts w:ascii="Hepta Slab" w:hAnsi="Hepta Slab" w:cs="B Lotus"/>
+          <w:sz w:val="32"/>
+          <w:szCs w:val="32"/>
+          <w:lang w:bidi="fa-IR"/>
+        </w:rPr>
+        <w:t>action</w:t>
+      </w:r>
+      <w:r>
+        <w:rPr>
+          <w:rFonts w:ascii="Hepta Slab" w:hAnsi="Hepta Slab" w:cs="B Lotus" w:hint="cs"/>
+          <w:sz w:val="32"/>
+          <w:szCs w:val="32"/>
+          <w:rtl/>
+          <w:lang w:bidi="fa-IR"/>
+        </w:rPr>
+        <w:t xml:space="preserve"> هایی که انجام میدهیم و انتخاب یک سیاست به ما میدهد. </w:t>
+      </w:r>
+      <w:r>
+        <w:rPr>
+          <w:rFonts w:ascii="Hepta Slab" w:hAnsi="Hepta Slab" w:cs="B Lotus" w:hint="cs"/>
+          <w:sz w:val="32"/>
+          <w:szCs w:val="32"/>
+          <w:rtl/>
+          <w:lang w:bidi="fa-IR"/>
+        </w:rPr>
+        <w:t xml:space="preserve">همچنین دو معادله </w:t>
+      </w:r>
+      <w:r>
+        <w:rPr>
+          <w:rFonts w:ascii="Hepta Slab" w:hAnsi="Hepta Slab" w:cs="B Lotus"/>
+          <w:sz w:val="32"/>
+          <w:szCs w:val="32"/>
+          <w:lang w:bidi="fa-IR"/>
+        </w:rPr>
+        <w:t>bellman</w:t>
+      </w:r>
+      <w:r>
+        <w:rPr>
+          <w:rFonts w:ascii="Hepta Slab" w:hAnsi="Hepta Slab" w:cs="B Lotus" w:hint="cs"/>
+          <w:sz w:val="32"/>
+          <w:szCs w:val="32"/>
+          <w:rtl/>
+          <w:lang w:bidi="fa-IR"/>
+        </w:rPr>
+        <w:t xml:space="preserve"> برای تابع </w:t>
+      </w:r>
+      <w:r>
+        <w:rPr>
+          <w:rFonts w:ascii="Hepta Slab" w:hAnsi="Hepta Slab" w:cs="B Lotus"/>
+          <w:sz w:val="32"/>
+          <w:szCs w:val="32"/>
+          <w:lang w:bidi="fa-IR"/>
+        </w:rPr>
+        <w:t>value</w:t>
+      </w:r>
+      <w:r>
+        <w:rPr>
+          <w:rFonts w:ascii="Hepta Slab" w:hAnsi="Hepta Slab" w:cs="B Lotus" w:hint="cs"/>
+          <w:sz w:val="32"/>
+          <w:szCs w:val="32"/>
+          <w:rtl/>
+          <w:lang w:bidi="fa-IR"/>
+        </w:rPr>
+        <w:t xml:space="preserve"> و </w:t>
+      </w:r>
+      <w:r>
+        <w:rPr>
+          <w:rFonts w:ascii="Hepta Slab" w:hAnsi="Hepta Slab" w:cs="B Lotus"/>
+          <w:sz w:val="32"/>
+          <w:szCs w:val="32"/>
+          <w:lang w:bidi="fa-IR"/>
+        </w:rPr>
+        <w:t>action</w:t>
+      </w:r>
+      <w:r>
+        <w:rPr>
+          <w:rFonts w:ascii="Hepta Slab" w:hAnsi="Hepta Slab" w:cs="B Lotus" w:hint="cs"/>
+          <w:sz w:val="32"/>
+          <w:szCs w:val="32"/>
+          <w:rtl/>
+          <w:lang w:bidi="fa-IR"/>
+        </w:rPr>
+        <w:t xml:space="preserve"> داریم. </w:t>
+      </w:r>
+      <w:r>
+        <w:rPr>
+          <w:rFonts w:ascii="Hepta Slab" w:hAnsi="Hepta Slab" w:cs="B Lotus" w:hint="cs"/>
+          <w:sz w:val="32"/>
+          <w:szCs w:val="32"/>
+          <w:rtl/>
+          <w:lang w:bidi="fa-IR"/>
+        </w:rPr>
+        <w:t>که جمع امید ریاضی هایی مختلف را برای حالت های مختلف به ما میدهد.</w:t>
+      </w:r>
+    </w:p>
+    <w:p>
+      <w:pPr>
+        <w:bidi/>
+        <w:jc w:val="both"/>
+        <w:rPr>
+          <w:rFonts w:ascii="Hepta Slab" w:hAnsi="Hepta Slab" w:cs="B Lotus"/>
+          <w:sz w:val="32"/>
+          <w:szCs w:val="32"/>
+          <w:rtl/>
+          <w:lang w:bidi="fa-IR"/>
+        </w:rPr>
+      </w:pPr>
+    </w:p>
+    <w:p>
+      <w:pPr>
+        <w:bidi/>
+        <w:jc w:val="center"/>
+        <w:rPr>
+          <w:rFonts w:ascii="Hepta Slab" w:hAnsi="Hepta Slab" w:cs="B Lotus"/>
+          <w:sz w:val="32"/>
+          <w:szCs w:val="32"/>
+          <w:lang w:bidi="fa-IR"/>
+        </w:rPr>
+      </w:pPr>
+      <w:r>
+        <w:rPr>
+          <w:rFonts w:ascii="Hepta Slab" w:hAnsi="Hepta Slab" w:cs="B Lotus"/>
+          <w:noProof/>
+          <w:sz w:val="32"/>
+          <w:szCs w:val="32"/>
+          <w:lang w:bidi="fa-IR"/>
+        </w:rPr>
+        <w:drawing>
+          <wp:inline distT="0" distB="0" distL="0" distR="0" wp14:anchorId="2AC894A9" wp14:editId="3B371EB3">
+            <wp:extent cx="3046468" cy="2234047"/>
+            <wp:effectExtent l="0" t="0" r="1905" b="0"/>
+            <wp:docPr id="987840691" name="Picture 3"/>
+            <wp:cNvGraphicFramePr>
+              <a:graphicFrameLocks xmlns:a="http://schemas.openxmlformats.org/drawingml/2006/main" noChangeAspect="1"/>
+            </wp:cNvGraphicFramePr>
+            <a:graphic xmlns:a="http://schemas.openxmlformats.org/drawingml/2006/main">
+              <a:graphicData uri="http://schemas.openxmlformats.org/drawingml/2006/picture">
+                <pic:pic xmlns:pic="http://schemas.openxmlformats.org/drawingml/2006/picture">
+                  <pic:nvPicPr>
+                    <pic:cNvPr id="0" name="Picture 3"/>
+                    <pic:cNvPicPr>
+                      <a:picLocks noChangeAspect="1" noChangeArrowheads="1"/>
+                    </pic:cNvPicPr>
+                  </pic:nvPicPr>
+                  <pic:blipFill>
+                    <a:blip r:embed="rId7" cstate="print">
+                      <a:extLst>
+                        <a:ext uri="{28A0092B-C50C-407E-A947-70E740481C1C}">
+                          <a14:useLocalDpi xmlns:a14="http://schemas.microsoft.com/office/drawing/2010/main" val="0"/>
+                        </a:ext>
+                      </a:extLst>
+                    </a:blip>
+                    <a:srcRect/>
+                    <a:stretch>
+                      <a:fillRect/>
+                    </a:stretch>
+                  </pic:blipFill>
+                  <pic:spPr bwMode="auto">
+                    <a:xfrm>
+                      <a:off x="0" y="0"/>
+                      <a:ext cx="3054181" cy="2239703"/>
+                    </a:xfrm>
+                    <a:prstGeom prst="rect">
+                      <a:avLst/>
+                    </a:prstGeom>
+                    <a:noFill/>
+                    <a:ln>
+                      <a:noFill/>
+                    </a:ln>
+                  </pic:spPr>
+                </pic:pic>
+              </a:graphicData>
+            </a:graphic>
+          </wp:inline>
+        </w:drawing>
+      </w:r>
+    </w:p>
+    <w:p>
+      <w:pPr>
+        <w:bidi/>
+        <w:jc w:val="center"/>
+        <w:rPr>
+          <w:rFonts w:ascii="Hepta Slab" w:hAnsi="Hepta Slab" w:cs="B Lotus"/>
+          <w:sz w:val="32"/>
+          <w:szCs w:val="32"/>
+          <w:lang w:bidi="fa-IR"/>
+        </w:rPr>
+      </w:pPr>
+      <w:r>
+        <w:rPr>
+          <w:rFonts w:ascii="Hepta Slab" w:hAnsi="Hepta Slab" w:cs="B Lotus"/>
+          <w:noProof/>
+          <w:sz w:val="32"/>
+          <w:szCs w:val="32"/>
+          <w:lang w:bidi="fa-IR"/>
+        </w:rPr>
+        <w:lastRenderedPageBreak/>
+        <w:drawing>
+          <wp:inline distT="0" distB="0" distL="0" distR="0" wp14:anchorId="07BAA97E" wp14:editId="7DC9D099">
+            <wp:extent cx="5943600" cy="3980180"/>
+            <wp:effectExtent l="0" t="0" r="0" b="1270"/>
+            <wp:docPr id="2058081342" name="Picture 4"/>
+            <wp:cNvGraphicFramePr>
+              <a:graphicFrameLocks xmlns:a="http://schemas.openxmlformats.org/drawingml/2006/main" noChangeAspect="1"/>
+            </wp:cNvGraphicFramePr>
+            <a:graphic xmlns:a="http://schemas.openxmlformats.org/drawingml/2006/main">
+              <a:graphicData uri="http://schemas.openxmlformats.org/drawingml/2006/picture">
+                <pic:pic xmlns:pic="http://schemas.openxmlformats.org/drawingml/2006/picture">
+                  <pic:nvPicPr>
+                    <pic:cNvPr id="0" name="Picture 4"/>
+                    <pic:cNvPicPr>
+                      <a:picLocks noChangeAspect="1" noChangeArrowheads="1"/>
+                    </pic:cNvPicPr>
+                  </pic:nvPicPr>
+                  <pic:blipFill>
+                    <a:blip r:embed="rId8">
+                      <a:extLst>
+                        <a:ext uri="{28A0092B-C50C-407E-A947-70E740481C1C}">
+                          <a14:useLocalDpi xmlns:a14="http://schemas.microsoft.com/office/drawing/2010/main" val="0"/>
+                        </a:ext>
+                      </a:extLst>
+                    </a:blip>
+                    <a:srcRect/>
+                    <a:stretch>
+                      <a:fillRect/>
+                    </a:stretch>
+                  </pic:blipFill>
+                  <pic:spPr bwMode="auto">
+                    <a:xfrm>
+                      <a:off x="0" y="0"/>
+                      <a:ext cx="5943600" cy="3980180"/>
+                    </a:xfrm>
+                    <a:prstGeom prst="rect">
+                      <a:avLst/>
+                    </a:prstGeom>
+                    <a:noFill/>
+                    <a:ln>
+                      <a:noFill/>
+                    </a:ln>
+                  </pic:spPr>
+                </pic:pic>
+              </a:graphicData>
+            </a:graphic>
+          </wp:inline>
+        </w:drawing>
+      </w:r>
+    </w:p>
+    <w:p>
+      <w:pPr>
+        <w:bidi/>
+        <w:jc w:val="both"/>
+        <w:rPr>
+          <w:rFonts w:ascii="Hepta Slab" w:hAnsi="Hepta Slab" w:cs="B Lotus"/>
+          <w:sz w:val="32"/>
+          <w:szCs w:val="32"/>
+          <w:rtl/>
+          <w:lang w:bidi="fa-IR"/>
+        </w:rPr>
+      </w:pPr>
+    </w:p>
+    <w:p>
+      <w:pPr>
+        <w:bidi/>
+        <w:jc w:val="both"/>
+        <w:rPr>
+          <w:rFonts w:ascii="Hepta Slab" w:hAnsi="Hepta Slab" w:cs="B Lotus"/>
+          <w:sz w:val="32"/>
+          <w:szCs w:val="32"/>
+          <w:rtl/>
+          <w:lang w:bidi="fa-IR"/>
+        </w:rPr>
+      </w:pPr>
+    </w:p>
+    <w:p>
+      <w:pPr>
+        <w:bidi/>
+        <w:jc w:val="both"/>
+        <w:rPr>
+          <w:rFonts w:ascii="Hepta Slab" w:hAnsi="Hepta Slab" w:cs="B Lotus"/>
+          <w:sz w:val="32"/>
+          <w:szCs w:val="32"/>
+          <w:lang w:bidi="fa-IR"/>
+        </w:rPr>
+      </w:pPr>
+    </w:p>
+    <w:p>
+      <w:pPr>
+        <w:bidi/>
+        <w:rPr>
+          <w:rFonts w:ascii="Hepta Slab" w:hAnsi="Hepta Slab" w:cs="B Lotus"/>
+          <w:sz w:val="40"/>
+          <w:szCs w:val="40"/>
+          <w:rtl/>
+          <w:lang w:bidi="fa-IR"/>
+        </w:rPr>
+      </w:pPr>
+    </w:p>
+    <w:p>
+      <w:pPr>
+        <w:bidi/>
+        <w:rPr>
+          <w:rFonts w:ascii="Hepta Slab" w:hAnsi="Hepta Slab" w:cs="B Lotus"/>
           <w:sz w:val="40"/>
           <w:szCs w:val="40"/>
           <w:lang w:bidi="fa-IR"/>
@@ -2988,7 +4118,6 @@
   <w:style w:type="character" w:default="1" w:styleId="DefaultParagraphFont">
     <w:name w:val="Default Paragraph Font"/>
     <w:uiPriority w:val="1"/>
-    <w:semiHidden/>
     <w:unhideWhenUsed/>
   </w:style>
   <w:style w:type="table" w:default="1" w:styleId="TableNormal">

</xml_diff>